<commit_message>
skme edits and double-checking numeric results
</commit_message>
<xml_diff>
--- a/analysis/writing/submission1/main_text.docx
+++ b/analysis/writing/submission1/main_text.docx
@@ -279,24 +279,21 @@
       <w:pPr>
         <w:pStyle w:val="Heading1"/>
       </w:pPr>
-      <w:commentRangeStart w:id="1"/>
       <w:r>
         <w:lastRenderedPageBreak/>
         <w:t>Introduction</w:t>
       </w:r>
       <w:bookmarkEnd w:id="0"/>
-      <w:commentRangeEnd w:id="1"/>
-      <w:r>
-        <w:rPr>
-          <w:rStyle w:val="CommentReference"/>
-          <w:b w:val="0"/>
-        </w:rPr>
-        <w:commentReference w:id="1"/>
-      </w:r>
-    </w:p>
-    <w:p>
-      <w:r>
-        <w:t xml:space="preserve">Understanding the interrelated dynamics of size- and -abundance based dimensions of biodiversity is key to understanding biodiversity change in the Anthropocene. Total abundance - </w:t>
+    </w:p>
+    <w:p>
+      <w:r>
+        <w:t>Understanding the interrelated dynamics of size- and abundance</w:t>
+      </w:r>
+      <w:r>
+        <w:t>-</w:t>
+      </w:r>
+      <w:r>
+        <w:t xml:space="preserve">based dimensions of biodiversity is key to understanding biodiversity change in the Anthropocene. Total abundance - </w:t>
       </w:r>
       <w:proofErr w:type="gramStart"/>
       <w:r>
@@ -532,128 +529,156 @@
       <w:pPr>
         <w:pStyle w:val="Heading1"/>
       </w:pPr>
-      <w:bookmarkStart w:id="2" w:name="methods"/>
+      <w:bookmarkStart w:id="1" w:name="methods"/>
       <w:r>
         <w:t>Methods</w:t>
       </w:r>
+      <w:bookmarkEnd w:id="1"/>
+    </w:p>
+    <w:p>
+      <w:r>
+        <w:t xml:space="preserve">Code to replicate these analyses is available online </w:t>
+      </w:r>
+      <w:r>
+        <w:t xml:space="preserve">on </w:t>
+      </w:r>
+      <w:proofErr w:type="gramStart"/>
+      <w:r>
+        <w:t>GitHub</w:t>
+      </w:r>
+      <w:r>
+        <w:t>, and</w:t>
+      </w:r>
+      <w:proofErr w:type="gramEnd"/>
+      <w:r>
+        <w:t xml:space="preserve"> will be archived to </w:t>
+      </w:r>
+      <w:proofErr w:type="spellStart"/>
+      <w:r>
+        <w:t>Zenodo</w:t>
+      </w:r>
+      <w:proofErr w:type="spellEnd"/>
+      <w:r>
+        <w:t xml:space="preserve"> upon manuscript acceptance</w:t>
+      </w:r>
+      <w:r>
+        <w:t>. For the purposes of double-blind review, a</w:t>
+      </w:r>
+      <w:r>
+        <w:t>n anonymized</w:t>
+      </w:r>
+      <w:r>
+        <w:t xml:space="preserve"> copy is available at </w:t>
+      </w:r>
+      <w:hyperlink r:id="rId7" w:history="1">
+        <w:r>
+          <w:rPr>
+            <w:rStyle w:val="Hyperlink"/>
+          </w:rPr>
+          <w:t>https://github.com/bbssizeshifts/BBSsims</w:t>
+        </w:r>
+      </w:hyperlink>
+      <w:r>
+        <w:t xml:space="preserve">. </w:t>
+      </w:r>
+    </w:p>
+    <w:p>
+      <w:pPr>
+        <w:pStyle w:val="Heading2"/>
+      </w:pPr>
+      <w:bookmarkStart w:id="2" w:name="bird-abundance-data"/>
+      <w:r>
+        <w:t>Bird abundance data</w:t>
+      </w:r>
       <w:bookmarkEnd w:id="2"/>
     </w:p>
     <w:p>
       <w:r>
-        <w:t xml:space="preserve">Code to replicate these analyses is available online </w:t>
-      </w:r>
-      <w:r>
-        <w:t xml:space="preserve">on GitHub. For the purposes of double-blind review, a copy is available at </w:t>
-      </w:r>
-      <w:commentRangeStart w:id="3"/>
-      <w:r>
-        <w:t xml:space="preserve">[]. </w:t>
-      </w:r>
-      <w:commentRangeEnd w:id="3"/>
-      <w:r>
-        <w:rPr>
-          <w:rStyle w:val="CommentReference"/>
-        </w:rPr>
-        <w:commentReference w:id="3"/>
+        <w:t>We used data from the Breeding Bird Survey (</w:t>
+      </w:r>
+      <w:proofErr w:type="spellStart"/>
+      <w:r>
+        <w:t>Pardieck</w:t>
+      </w:r>
+      <w:proofErr w:type="spellEnd"/>
+      <w:r>
+        <w:t xml:space="preserve"> et al. 2019) to evaluate trends in abundance, biomass, and energy use. The Breeding Bird Survey consists of roughly </w:t>
+      </w:r>
+      <w:proofErr w:type="gramStart"/>
+      <w:r>
+        <w:t>40 kilometer</w:t>
+      </w:r>
+      <w:r>
+        <w:t>-long</w:t>
+      </w:r>
+      <w:proofErr w:type="gramEnd"/>
+      <w:r>
+        <w:t xml:space="preserve"> survey routes distributed throughout the United States and Canada. Routes are surveyed annually during the breeding season (predominately May-June), via 50 3-minute point counts during which all birds seen or heard are identified to species (</w:t>
+      </w:r>
+      <w:proofErr w:type="spellStart"/>
+      <w:r>
+        <w:t>Pardieck</w:t>
+      </w:r>
+      <w:proofErr w:type="spellEnd"/>
+      <w:r>
+        <w:t xml:space="preserve"> et al. 2019). Sampling began in 1966, and routes have been added over time to a current total of roughly 3000 routes (</w:t>
+      </w:r>
+      <w:proofErr w:type="spellStart"/>
+      <w:r>
+        <w:t>Pardieck</w:t>
+      </w:r>
+      <w:proofErr w:type="spellEnd"/>
+      <w:r>
+        <w:t xml:space="preserve"> et al. 2019) We explored trends in abundance, biomass, and energy use over the 30-year time period from 1989-2018. We selected these years to provide a temporal window sufficient to detect </w:t>
+      </w:r>
+      <w:r>
+        <w:t xml:space="preserve">long-term </w:t>
+      </w:r>
+      <w:r>
+        <w:t>trends (</w:t>
+      </w:r>
+      <w:proofErr w:type="spellStart"/>
+      <w:r>
+        <w:t>Cusser</w:t>
+      </w:r>
+      <w:proofErr w:type="spellEnd"/>
+      <w:r>
+        <w:t xml:space="preserve"> et al. 2020), while allowing for a substantial number of routes. To avoid irregularities caused by missing time steps, we restricted the main analysis to routes that had been sampled in at least 27 of 30 years in this window (n = 739) and compared these results to a </w:t>
+      </w:r>
+      <w:proofErr w:type="gramStart"/>
+      <w:r>
+        <w:t>more strict</w:t>
+      </w:r>
+      <w:proofErr w:type="gramEnd"/>
+      <w:r>
+        <w:t xml:space="preserve"> selection of routes that were sampled in every year (n = 199).</w:t>
+      </w:r>
+      <w:r>
+        <w:t xml:space="preserve"> Results for this more stringent subset of routes were qualitatively the same as for the more inclusive selection of routes (Appendix S1).</w:t>
+      </w:r>
+      <w:r>
+        <w:t xml:space="preserve"> We take the route to be the “community” scale </w:t>
+      </w:r>
+      <w:r>
+        <w:lastRenderedPageBreak/>
+        <w:t>(Thibault et al. 2011). We filtered the data to remove taxa that are poorly sampled through the</w:t>
+      </w:r>
+      <w:r>
+        <w:t xml:space="preserve"> point-count methods used in the Breeding Bird Survey</w:t>
+      </w:r>
+      <w:r>
+        <w:t xml:space="preserve">, following Harris et al. (2018). </w:t>
       </w:r>
     </w:p>
     <w:p>
       <w:pPr>
         <w:pStyle w:val="Heading2"/>
       </w:pPr>
-      <w:bookmarkStart w:id="4" w:name="bird-abundance-data"/>
-      <w:r>
-        <w:t>Bird abundance data</w:t>
-      </w:r>
-      <w:bookmarkEnd w:id="4"/>
-    </w:p>
-    <w:p>
-      <w:r>
-        <w:t>We used data from the Breeding Bird Survey (</w:t>
-      </w:r>
-      <w:proofErr w:type="spellStart"/>
-      <w:r>
-        <w:t>Pardieck</w:t>
-      </w:r>
-      <w:proofErr w:type="spellEnd"/>
-      <w:r>
-        <w:t xml:space="preserve"> et al. 2019) to evaluate trends in abundance, biomass, and energy use. The Breeding Bird Survey consists of roughly </w:t>
-      </w:r>
-      <w:proofErr w:type="gramStart"/>
-      <w:r>
-        <w:t>40 kilometer</w:t>
-      </w:r>
-      <w:r>
-        <w:t>-long</w:t>
-      </w:r>
-      <w:proofErr w:type="gramEnd"/>
-      <w:r>
-        <w:t xml:space="preserve"> survey routes distributed throughout the United States and Canada. Routes are surveyed annually during the breeding season (predominately May-June), via 50 3-minute point counts during which all birds seen or heard are identified to species (</w:t>
-      </w:r>
-      <w:proofErr w:type="spellStart"/>
-      <w:r>
-        <w:t>Pardieck</w:t>
-      </w:r>
-      <w:proofErr w:type="spellEnd"/>
-      <w:r>
-        <w:t xml:space="preserve"> et al. 2019). Sampling began in 1966, and routes have been added over time to a current total of roughly 3000 routes (</w:t>
-      </w:r>
-      <w:proofErr w:type="spellStart"/>
-      <w:r>
-        <w:t>Pardieck</w:t>
-      </w:r>
-      <w:proofErr w:type="spellEnd"/>
-      <w:r>
-        <w:t xml:space="preserve"> et al. (2019)) We explored trends in abundance, biomass, and energy use over the 30-year time period from 1989-2018. We selected these years to provide a temporal window sufficient to detect </w:t>
-      </w:r>
-      <w:r>
-        <w:t xml:space="preserve">long-term </w:t>
-      </w:r>
-      <w:r>
-        <w:t>trends (</w:t>
-      </w:r>
-      <w:proofErr w:type="spellStart"/>
-      <w:r>
-        <w:t>Cusser</w:t>
-      </w:r>
-      <w:proofErr w:type="spellEnd"/>
-      <w:r>
-        <w:t xml:space="preserve"> et al. (2020)), while allowing for a substantial number of routes. To avoid irregularities caused by missing time steps, we restricted the main analysis to routes that had been sampled in at least 27 of 30 years in this window (n = 739</w:t>
-      </w:r>
-      <w:proofErr w:type="gramStart"/>
-      <w:r>
-        <w:t>), and</w:t>
-      </w:r>
-      <w:proofErr w:type="gramEnd"/>
-      <w:r>
-        <w:t xml:space="preserve"> compared these results to a more strict selection of routes that were sampled in every year (n = 199).</w:t>
-      </w:r>
-      <w:r>
-        <w:t xml:space="preserve"> Results for this more stringent subset of routes were qualitatively the same as for the more inclusive selection of routes (Appendix S1).</w:t>
-      </w:r>
-      <w:r>
-        <w:t xml:space="preserve"> We take the route to be the “community” scale (Thibault et al. 2011). We filtered the data to remove taxa that are poorly sampled through the</w:t>
-      </w:r>
-      <w:r>
-        <w:t xml:space="preserve"> point-count methods used in the Breeding Bird Survey</w:t>
-      </w:r>
-      <w:r>
-        <w:t xml:space="preserve">, following Harris et al. (2018). We </w:t>
-      </w:r>
-      <w:r>
-        <w:lastRenderedPageBreak/>
-        <w:t>accessed the data, and performed this preliminary cleaning and filtering, using the R package MATSS (Ye et al. 2020).</w:t>
-      </w:r>
-    </w:p>
-    <w:p>
-      <w:pPr>
-        <w:pStyle w:val="Heading2"/>
-      </w:pPr>
-      <w:bookmarkStart w:id="5" w:name="estimated-size-data"/>
+      <w:bookmarkStart w:id="3" w:name="estimated-size-data"/>
       <w:r>
         <w:t>Estimated size data</w:t>
       </w:r>
-      <w:bookmarkEnd w:id="5"/>
+      <w:bookmarkEnd w:id="3"/>
     </w:p>
     <w:p>
       <w:r>
@@ -733,15 +758,13 @@
         <w:t xml:space="preserve"> for a similar scaling relationship</w:t>
       </w:r>
       <w:r>
-        <w:t xml:space="preserve">. For species with multiple records in Dunning (2008), we used the mean </w:t>
-      </w:r>
-      <w:proofErr w:type="spellStart"/>
-      <w:r>
-        <w:t>mean</w:t>
-      </w:r>
-      <w:proofErr w:type="spellEnd"/>
-      <w:r>
-        <w:t xml:space="preserve"> and standard deviation body sizes across all records (averaging across sexes, subspecies, and records from different locations). We performed this averaging after estimating any missing standard deviation measurements. For each individual bird observed, we estimated metabolic rate as </w:t>
+        <w:t xml:space="preserve">. For species with multiple records in Dunning (2008), we </w:t>
+      </w:r>
+      <w:r>
+        <w:t xml:space="preserve">averaged the </w:t>
+      </w:r>
+      <w:r>
+        <w:t xml:space="preserve">mean and standard deviation across all records (averaging across sexes, subspecies, and records from different locations). We performed this averaging after estimating any missing standard deviation measurements. For each individual bird observed, we estimated metabolic rate as </w:t>
       </w:r>
       <m:oMath>
         <m:r>
@@ -791,11 +814,31 @@
       </w:r>
       <w:proofErr w:type="gramEnd"/>
       <w:r>
-        <w:t xml:space="preserve">, we compute total energy use, total biomass, and total abundance by summing over all individuals observed on that route in that year. This method does not incorporate intraspecific variation in body size across geographies or over time (Dunning 2008, Gardner et al. 2011). </w:t>
+        <w:t>, we compute</w:t>
+      </w:r>
+      <w:r>
+        <w:t>d</w:t>
+      </w:r>
+      <w:r>
+        <w:t xml:space="preserve"> total energy use, total biomass, and total abundance by summing over all individuals observed on that route in that year. This method does not incorporate intraspecific variation in body size across geographies or over time (Dunning 2008, Gardner et al. 2011</w:t>
+      </w:r>
+      <w:r>
+        <w:t xml:space="preserve">, </w:t>
+      </w:r>
+      <w:proofErr w:type="spellStart"/>
+      <w:r>
+        <w:t>Youngflesh</w:t>
+      </w:r>
+      <w:proofErr w:type="spellEnd"/>
+      <w:r>
+        <w:t xml:space="preserve"> et al. 2022</w:t>
+      </w:r>
+      <w:r>
+        <w:t xml:space="preserve">). However, it makes it possible to conduct macroecological studies of avian size </w:t>
       </w:r>
       <w:r>
         <w:lastRenderedPageBreak/>
-        <w:t>However, it makes it possible to conduct macroecological studies of avian size distributions at a spatial and temporal scale that would otherwise be impossible (Thibault et al. 2011).</w:t>
+        <w:t>distributions at a spatial and temporal scale that would otherwise be impossible (Thibault et al. 2011).</w:t>
       </w:r>
       <w:r>
         <w:t xml:space="preserve"> </w:t>
@@ -805,11 +848,11 @@
       <w:pPr>
         <w:pStyle w:val="Heading2"/>
       </w:pPr>
-      <w:bookmarkStart w:id="6" w:name="X90d0b1b91c64e61859763165be56ef0aa57a358"/>
+      <w:bookmarkStart w:id="4" w:name="X90d0b1b91c64e61859763165be56ef0aa57a358"/>
       <w:r>
         <w:t>Comparing abundance- and size- based currencies</w:t>
       </w:r>
-      <w:bookmarkEnd w:id="6"/>
+      <w:bookmarkEnd w:id="4"/>
     </w:p>
     <w:p>
       <w:r>
@@ -863,7 +906,31 @@
         <w:t>Therefore, r</w:t>
       </w:r>
       <w:r>
-        <w:t>ather than attempting to compare slopes across currencies or to transform different currencies to a common scale, we used a simple null model to compare the observed dynamics for biomass and energy use to the dynamics that would occur in a scenario in which the species composition (and therefore, in this context, size structure) of the community was consistent throughout the timeseries, but in which total abundance varied over time consistent with the observed dynamics. For each route, we characterized the “observed” timeseries of total biomass and total energy use by simulating size measurements for all individuals observed in each time step and summing across individuals, using the method described above. We then simulated timeseries for “abundance-driven” dynamics of biomass and energy use incorporating observed changes in community-wide abundance over time, but under a scenario of consistent species (and therefore approximate size) composition over time. For each community, we characterized the timeseries-wide probability of an individual drawn at random from the community belonging to a particular species (</w:t>
+        <w:t xml:space="preserve">ather than attempting to compare slopes across currencies or to transform different currencies to a common scale, we used a simple null model to </w:t>
+      </w:r>
+      <w:r>
+        <w:t xml:space="preserve">generate the expected dynamics in biomass and energy use if the individual size distribution had remained constant over </w:t>
+      </w:r>
+      <w:proofErr w:type="gramStart"/>
+      <w:r>
+        <w:t>time, but</w:t>
+      </w:r>
+      <w:proofErr w:type="gramEnd"/>
+      <w:r>
+        <w:t xml:space="preserve"> allowed </w:t>
+      </w:r>
+      <w:r>
+        <w:rPr>
+          <w:i/>
+          <w:iCs/>
+        </w:rPr>
+        <w:t>abundance</w:t>
+      </w:r>
+      <w:r>
+        <w:t xml:space="preserve"> to vary consistent with observed dynamics. In effect, we generated the expected dynamics of biomass and energy use if only abundance drove changes in those currencies over time</w:t>
+      </w:r>
+      <w:r>
+        <w:t>. For each route, we characterized the “observed” timeseries of total biomass and total energy use by simulating size measurements for all individuals observed in each time step and summing across individuals, using the method described above. We then simulated timeseries for “abundance-driven” dynamics of biomass and energy use incorporating observed changes in community-wide abundance over time, but under a scenario of consistent species (and therefore approximate size) composition over time. For each community, we characterized the timeseries-wide probability of an individual drawn at random from the community belonging to a particular species (</w:t>
       </w:r>
       <m:oMath>
         <m:r>
@@ -1230,18 +1297,18 @@
       </w:r>
       <w:proofErr w:type="gramEnd"/>
       <w:r>
-        <w:t xml:space="preserve"> incorporating observed fluctuations in total abundance. We refer to these dynamics as “abundance-driven” dynamics.</w:t>
+        <w:t xml:space="preserve"> incorporating observed fluctuations in total abundance. </w:t>
       </w:r>
     </w:p>
     <w:p>
       <w:pPr>
         <w:pStyle w:val="Heading2"/>
       </w:pPr>
-      <w:bookmarkStart w:id="7" w:name="long-term-trends"/>
+      <w:bookmarkStart w:id="5" w:name="long-term-trends"/>
       <w:r>
         <w:t>Long-term trends</w:t>
       </w:r>
-      <w:bookmarkEnd w:id="7"/>
+      <w:bookmarkEnd w:id="5"/>
     </w:p>
     <w:p>
       <w:r>
@@ -1315,11 +1382,11 @@
         <w:t xml:space="preserve"> ~ year * dynamics</w:t>
       </w:r>
       <w:r>
-        <w:t xml:space="preserve"> in which “dynamics” refers to being either the “observed” or “abundance-driven” (null model) dynamics. This model fits a slope and intercept for the observed trend in biomass or energy use over time, and a </w:t>
+        <w:t xml:space="preserve"> in which “dynamics” refers to being either the “observed” or “abundance-driven” (null model) dynamics. This model fits a slope and intercept for the observed trend in biomass or energy use over time, and a separate slope and intercept for the trend drawn from the abundance-driven, or null model, </w:t>
       </w:r>
       <w:r>
         <w:lastRenderedPageBreak/>
-        <w:t>separate slope and intercept for the trend drawn from the abundance-driven, or null model, dynamics.</w:t>
+        <w:t>dynamics.</w:t>
       </w:r>
       <w:r>
         <w:t xml:space="preserve"> We refer to this model as describing </w:t>
@@ -1561,12 +1628,12 @@
       <w:pPr>
         <w:pStyle w:val="Heading2"/>
       </w:pPr>
-      <w:bookmarkStart w:id="8" w:name="X31dc718cb093ddf8a408c15748922003f5cf579"/>
+      <w:bookmarkStart w:id="6" w:name="X31dc718cb093ddf8a408c15748922003f5cf579"/>
       <w:r>
         <w:lastRenderedPageBreak/>
         <w:t>Relating change in community structure to decoupling between abundance and size-based dynamics</w:t>
       </w:r>
-      <w:bookmarkEnd w:id="8"/>
+      <w:bookmarkEnd w:id="6"/>
     </w:p>
     <w:p>
       <w:r>
@@ -1585,13 +1652,10 @@
         <w:t xml:space="preserve">species or size composition </w:t>
       </w:r>
       <w:r>
-        <w:t>propagate</w:t>
-      </w:r>
-      <w:r>
-        <w:t>d</w:t>
-      </w:r>
-      <w:r>
-        <w:t xml:space="preserve"> to decoupling between long-term trends in individual</w:t>
+        <w:t>caused</w:t>
+      </w:r>
+      <w:r>
+        <w:t xml:space="preserve"> decoupling between long-term trends in individual</w:t>
       </w:r>
       <w:r>
         <w:t xml:space="preserve"> abundance and total biomass and energy use</w:t>
@@ -1611,15 +1675,13 @@
         <w:t xml:space="preserve"> metrics </w:t>
       </w:r>
       <w:r>
-        <w:t xml:space="preserve">are most readily interpretable when making pairwise comparisons (as opposed to repeated </w:t>
-      </w:r>
-      <w:proofErr w:type="spellStart"/>
-      <w:r>
-        <w:t>comparsions</w:t>
-      </w:r>
-      <w:proofErr w:type="spellEnd"/>
-      <w:r>
-        <w:t xml:space="preserve"> over a timeseries). We </w:t>
+        <w:t>are most readily interpretable when making pairwise comparisons (as opposed to repeated compar</w:t>
+      </w:r>
+      <w:r>
+        <w:t>i</w:t>
+      </w:r>
+      <w:r>
+        <w:t xml:space="preserve">sons over a timeseries). We </w:t>
       </w:r>
       <w:r>
         <w:t xml:space="preserve">therefore </w:t>
@@ -1628,7 +1690,7 @@
         <w:t>made comparisons between</w:t>
       </w:r>
       <w:r>
-        <w:t xml:space="preserve"> the first and last five-year intervals in each timeseries, resulting in a “begin” and “end” comparison separated by a relatively consistent window of time across routes (usually 19-20 years). The use of five-year periods corrects for sampling effects (White (2004)), smooths out interannual variability, and, by including a relatively large proportion (1/3) of the total timeseries, partially mitigates the impact of scenarios where the start and end values do not align with the long-term trend.</w:t>
+        <w:t xml:space="preserve"> the first and last five-year intervals in each timeseries, resulting in a “begin” and “end” comparison separated by a relatively consistent window of time across routes (usually 19-20 years). The use of five-year periods corrects for sampling effects (White 2004), smooths out interannual variability, and, by including a relatively large proportion (1/3) of the total timeseries, partially mitigates the impact of scenarios where the start and end values do not align with the long-term trend.</w:t>
       </w:r>
     </w:p>
     <w:p>
@@ -1871,13 +1933,13 @@
     <w:p>
       <w:r>
         <w:lastRenderedPageBreak/>
-        <w:t>Second, we calculated measures of turnover in the size structure and in species composition. We calculated turnover in the ISD using a measure inspired by an overlap measure that has previously been applied to species body size distributions in mammalian communities (Read et al. (2018)). We characterized each “begin” or “end” ISD as a smooth probability density function by fitting a Gaussian mixture model (with up to 15 Gaussians</w:t>
+        <w:t>Second, we calculated measures of turnover in the size structure and in species composition. We calculated turnover in the ISD using a measure inspired by an overlap measure that has previously been applied to species body size distributions in mammalian communities (Read et al. 2018). We characterized each “begin” or “end” ISD as a smooth probability density function by fitting a Gaussian mixture model (with up to 15 Gaussians</w:t>
       </w:r>
       <w:r>
         <w:t xml:space="preserve">, fit </w:t>
       </w:r>
       <w:r>
-        <w:t xml:space="preserve">following Thibault et al. (2011)) to the raw distribution of body masses, and extracting the fitted probability density at 1000 evaluation points corresponding to body masses </w:t>
+        <w:t xml:space="preserve">following Thibault et al. 2011) to the raw distribution of body masses, and extracting the fitted probability density at 1000 evaluation points corresponding to body masses </w:t>
       </w:r>
       <w:r>
         <w:t xml:space="preserve">encompassing and </w:t>
@@ -2150,11 +2212,11 @@
         <w:t xml:space="preserve"> “Decoupled trends”, “Coupled trends”, or “No directional change” –</w:t>
       </w:r>
       <w:r>
-        <w:t xml:space="preserve"> differed in 1) the </w:t>
+        <w:t xml:space="preserve"> differed in 1) the magnitude of change in mean body size; 2) turnover in the ISD over time; or 3) species </w:t>
       </w:r>
       <w:r>
         <w:lastRenderedPageBreak/>
-        <w:t>magnitude of change in mean body size; 2) turnover in the ISD over time; or 3) species compositional turnover</w:t>
+        <w:t>compositional turnover</w:t>
       </w:r>
       <w:r>
         <w:t xml:space="preserve"> (Bray-Curtis dissimilarity)</w:t>
@@ -2339,136 +2401,160 @@
       <w:pPr>
         <w:pStyle w:val="Heading1"/>
       </w:pPr>
-      <w:bookmarkStart w:id="9" w:name="results"/>
+      <w:bookmarkStart w:id="7" w:name="results"/>
       <w:r>
         <w:t>Results</w:t>
       </w:r>
-      <w:bookmarkEnd w:id="9"/>
-    </w:p>
-    <w:p>
-      <w:r>
-        <w:t xml:space="preserve">Of the 739 routes in this analysis, approximately 70% (500/739 for biomass, and 509/739 for energy use) </w:t>
-      </w:r>
-      <w:r>
-        <w:t>exhibited syndromes of “Decoupled trends” or “Coupled trends” (that is, were</w:t>
-      </w:r>
-      <w:r>
-        <w:t xml:space="preserve"> best-described using a model incorporating a temporal trend in </w:t>
+      <w:bookmarkEnd w:id="7"/>
+    </w:p>
+    <w:p>
+      <w:r>
+        <w:t>Of the 739 routes in this analysis, approximately 70% (50</w:t>
+      </w:r>
+      <w:r>
+        <w:t>1</w:t>
+      </w:r>
+      <w:r>
+        <w:t xml:space="preserve">/739 for biomass, and 509/739 for energy use) </w:t>
+      </w:r>
+      <w:r>
+        <w:t xml:space="preserve">exhibited </w:t>
+      </w:r>
+      <w:r>
+        <w:t>a significant temporal trend in either abundance or in biomass/energy use that resulted in the route being classified as exhibiting either</w:t>
+      </w:r>
+      <w:r>
+        <w:t xml:space="preserve"> “Decoupled trends” or “Coupled trends” </w:t>
+      </w:r>
+      <w:r>
+        <w:t>(Table 1</w:t>
+      </w:r>
+      <w:r>
+        <w:t>)</w:t>
+      </w:r>
+      <w:r>
+        <w:t xml:space="preserve">. </w:t>
+      </w:r>
+      <w:r>
+        <w:t>All results were qualitatively the same using a subset of 199 routes with complete temporal sampling over time (Appendix S</w:t>
+      </w:r>
+      <w:r>
+        <w:t>1</w:t>
+      </w:r>
+      <w:r>
+        <w:t xml:space="preserve">). </w:t>
+      </w:r>
+      <w:r>
+        <w:t xml:space="preserve">Trends driven by </w:t>
       </w:r>
       <w:r>
         <w:t xml:space="preserve">individual </w:t>
       </w:r>
       <w:r>
-        <w:t>abundance-driven</w:t>
-      </w:r>
-      <w:r>
-        <w:t xml:space="preserve"> and/or biomass or energy use</w:t>
-      </w:r>
-      <w:r>
-        <w:t xml:space="preserve">-driven </w:t>
-      </w:r>
-      <w:r>
-        <w:t>dynamics</w:t>
-      </w:r>
-      <w:r>
-        <w:t xml:space="preserve"> (Table 1)</w:t>
-      </w:r>
-      <w:r>
-        <w:t>)</w:t>
-      </w:r>
-      <w:r>
-        <w:t xml:space="preserve">. </w:t>
-      </w:r>
-      <w:r>
-        <w:t>All results were qualitatively the same using a subset of 199 routes with complete temporal sampling over time (Appendix S</w:t>
-      </w:r>
-      <w:r>
-        <w:t>1</w:t>
-      </w:r>
-      <w:r>
-        <w:t xml:space="preserve">). </w:t>
-      </w:r>
-      <w:r>
-        <w:t xml:space="preserve">Trends driven by </w:t>
+        <w:t>abundance, as reflected by the dynamics of a simple null model, were strongly dominated by declines (</w:t>
+      </w:r>
+      <w:r>
+        <w:t>67% declines and 33%</w:t>
+      </w:r>
+      <w:r>
+        <w:t xml:space="preserve"> increases for abundance-driven dynamics in biomass, and </w:t>
+      </w:r>
+      <w:r>
+        <w:t>70%</w:t>
+      </w:r>
+      <w:r>
+        <w:t xml:space="preserve"> decreases and </w:t>
+      </w:r>
+      <w:r>
+        <w:t>30%</w:t>
+      </w:r>
+      <w:r>
+        <w:t xml:space="preserve"> increases for abundance-driven dynamics in energy use; Figure 2; Table 2). </w:t>
+      </w:r>
+      <w:r>
+        <w:t>However</w:t>
+      </w:r>
+      <w:r>
+        <w:t>, for biomass, the long-term temporal trends were evenly balanced between increases and decreases (</w:t>
+      </w:r>
+      <w:r>
+        <w:t xml:space="preserve">49% increasing and 51% decreasing; </w:t>
+      </w:r>
+      <w:r>
+        <w:t xml:space="preserve">Figure 2; Table 2). For energy use, there was a greater </w:t>
+      </w:r>
+      <w:r>
+        <w:lastRenderedPageBreak/>
+        <w:t>representation of decreasing trends than for biomass, but still less so than for strictly abundance-driven dynamics (</w:t>
+      </w:r>
+      <w:r>
+        <w:t>65% decreasing and 35%</w:t>
+      </w:r>
+      <w:r>
+        <w:t xml:space="preserve"> increasing trends; Figure 2; Table 2).</w:t>
+      </w:r>
+    </w:p>
+    <w:p>
+      <w:r>
+        <w:t>The</w:t>
+      </w:r>
+      <w:r>
+        <w:t xml:space="preserve">se </w:t>
+      </w:r>
+      <w:r>
+        <w:t xml:space="preserve">divergent aggregate outcomes in </w:t>
+      </w:r>
+      <w:r>
+        <w:t>individual abundance</w:t>
+      </w:r>
+      <w:r>
+        <w:t xml:space="preserve">, energy use, and especially biomass occurred due to decoupling in the long-term trends for these different currencies. For a substantial minority of routes (20% of all routes for biomass, and 7% of all routes for energy use), </w:t>
+      </w:r>
+      <w:r>
+        <w:t>long-term dynamics were best-described as a syndrome of “Decoupled trends” (that is, with a different slope</w:t>
+      </w:r>
+      <w:r>
+        <w:t xml:space="preserve"> for biomass or energy use</w:t>
+      </w:r>
+      <w:r>
+        <w:t xml:space="preserve">-driven dynamics </w:t>
+      </w:r>
+      <w:r>
+        <w:t xml:space="preserve">than for the “null”, </w:t>
+      </w:r>
+      <w:r>
+        <w:t>individual abundance</w:t>
+      </w:r>
+      <w:r>
+        <w:t>-driven, trend</w:t>
+      </w:r>
+      <w:r>
+        <w:t xml:space="preserve">) </w:t>
+      </w:r>
+      <w:r>
+        <w:t xml:space="preserve">(Table 1). When this decoupling occurred, it was dominated by </w:t>
+      </w:r>
+      <w:r>
+        <w:t>instances</w:t>
+      </w:r>
+      <w:r>
+        <w:t xml:space="preserve"> in which the slope for </w:t>
       </w:r>
       <w:r>
         <w:t xml:space="preserve">individual </w:t>
       </w:r>
       <w:r>
-        <w:t xml:space="preserve">abundance, as reflected by the dynamics of a simple null model, were strongly dominated by declines (335 decreases and 165 increases for abundance-driven dynamics in biomass, and 355 decreases and 154 increases for abundance-driven dynamics in energy use; Figure 2; Table 2). </w:t>
-      </w:r>
-      <w:r>
-        <w:t>However</w:t>
-      </w:r>
-      <w:r>
-        <w:t xml:space="preserve">, for biomass, the long-term temporal trends were evenly balanced between increases and decreases (256 decreasing trends, and 244 increasing trends; Figure 2; </w:t>
-      </w:r>
-      <w:r>
-        <w:lastRenderedPageBreak/>
-        <w:t>Table 2). For energy use, there was a greater representation of decreasing trends than for biomass, but still less so than for strictly abundance-driven dynamics (329 decreasing trends and 180 increasing trends; Figure 2; Table 2).</w:t>
-      </w:r>
-    </w:p>
-    <w:p>
-      <w:r>
-        <w:t>The</w:t>
-      </w:r>
-      <w:r>
-        <w:t xml:space="preserve">se </w:t>
-      </w:r>
-      <w:r>
-        <w:t xml:space="preserve">divergent aggregate outcomes in </w:t>
-      </w:r>
-      <w:r>
-        <w:t>individual abundance</w:t>
-      </w:r>
-      <w:r>
-        <w:t xml:space="preserve">, energy use, and especially biomass occurred due to decoupling in the long-term trends for these different currencies. For a substantial minority of routes (20% of all routes for biomass, and 7% of all routes for energy use), </w:t>
-      </w:r>
-      <w:r>
-        <w:t>long-term dynamics were best-described as a syndrome of “Decoupled trends” (that is, with a different slope</w:t>
-      </w:r>
-      <w:r>
-        <w:t xml:space="preserve"> for biomass or energy use</w:t>
-      </w:r>
-      <w:r>
-        <w:t xml:space="preserve">-driven dynamics </w:t>
-      </w:r>
-      <w:r>
-        <w:t xml:space="preserve">than for the “null”, </w:t>
-      </w:r>
-      <w:r>
-        <w:t>individual abundance</w:t>
-      </w:r>
-      <w:r>
-        <w:t>-driven, trend</w:t>
-      </w:r>
-      <w:r>
-        <w:t xml:space="preserve">) </w:t>
-      </w:r>
-      <w:r>
-        <w:t xml:space="preserve">(Table 1). When this decoupling occurred, it was dominated by </w:t>
-      </w:r>
-      <w:r>
-        <w:t>instances</w:t>
-      </w:r>
-      <w:r>
-        <w:t xml:space="preserve"> in which the slope for </w:t>
+        <w:t>abundance-driven dynamics was more negative than that for biomass or energy use (Figure 3).</w:t>
+      </w:r>
+    </w:p>
+    <w:p>
+      <w:r>
+        <w:t xml:space="preserve">Decoupling between the long-term trajectories of </w:t>
       </w:r>
       <w:r>
         <w:t xml:space="preserve">individual </w:t>
       </w:r>
       <w:r>
-        <w:t>abundance-driven dynamics was more negative than that for biomass or energy use (Figure 3).</w:t>
-      </w:r>
-    </w:p>
-    <w:p>
-      <w:r>
-        <w:t xml:space="preserve">Decoupling between the long-term trajectories of </w:t>
-      </w:r>
-      <w:r>
-        <w:t xml:space="preserve">individual </w:t>
-      </w:r>
-      <w:r>
         <w:t xml:space="preserve">abundance and energy use or biomass is, by definition, indicative of some degree of change in the ISD over time. Routes whose dynamics </w:t>
       </w:r>
       <w:r>
@@ -2541,12 +2627,11 @@
       <w:pPr>
         <w:pStyle w:val="Heading1"/>
       </w:pPr>
-      <w:bookmarkStart w:id="10" w:name="discussion"/>
-      <w:r>
-        <w:lastRenderedPageBreak/>
+      <w:bookmarkStart w:id="8" w:name="discussion"/>
+      <w:r>
         <w:t>Discussion</w:t>
       </w:r>
-      <w:bookmarkEnd w:id="10"/>
+      <w:bookmarkEnd w:id="8"/>
     </w:p>
     <w:p>
       <w:pPr>
@@ -2558,7 +2643,7 @@
           <w:iCs/>
         </w:rPr>
       </w:pPr>
-      <w:bookmarkStart w:id="11" w:name="X71187e5ad7c35762d36b3535899647f809aae1d"/>
+      <w:bookmarkStart w:id="9" w:name="X71187e5ad7c35762d36b3535899647f809aae1d"/>
       <w:r>
         <w:rPr>
           <w:b w:val="0"/>
@@ -2568,11 +2653,15 @@
         </w:rPr>
         <w:t>Abundance, biomass, and energy use are nonequivalent currencies</w:t>
       </w:r>
-      <w:bookmarkEnd w:id="11"/>
-    </w:p>
-    <w:p>
-      <w:r>
-        <w:t>Simultaneously examining multiple currencies of community-level abundance revealed qualitatively different continent-wide patterns in the long-term trends for abundance in terms of individuals, biomass, and energy use. While long-term trends in individual abundance were dominated by decreases, long-term trends in biomass were evenly split between increases and decreases, and trends in energy use were again dominated by declines (Figure 2). These different currencies, though intrinsically linked, describe nonequivalent dimensions of community function and reflect different classes of structuring processes (Morlon et al. 2009). Abundance, in terms of individuals, is most directly linked to species-level population dynamics of the type often considered in classic, particularly theoretical, approaches to studying competition, compensation, and coexistence (</w:t>
+      <w:bookmarkEnd w:id="9"/>
+    </w:p>
+    <w:p>
+      <w:r>
+        <w:t xml:space="preserve">Simultaneously examining multiple currencies of community-level abundance revealed qualitatively different continent-wide patterns in the long-term trends for abundance in terms of </w:t>
+      </w:r>
+      <w:r>
+        <w:lastRenderedPageBreak/>
+        <w:t>individuals, biomass, and energy use. While long-term trends in individual abundance were dominated by decreases, long-term trends in biomass were evenly split between increases and decreases, and trends in energy use were again dominated by declines (Figure 2). These different currencies, though intrinsically linked, describe nonequivalent dimensions of community function and reflect different classes of structuring processes (Morlon et al. 2009). Abundance, in terms of individuals, is most directly linked to species-level population dynamics of the type often considered in classic, particularly theoretical, approaches to studying competition, compensation, and coexistence (</w:t>
       </w:r>
       <w:proofErr w:type="gramStart"/>
       <w:r>
@@ -2580,7 +2669,7 @@
       </w:r>
       <w:proofErr w:type="gramEnd"/>
       <w:r>
-        <w:t xml:space="preserve"> Hubbell (2001); Chesson (2000)). Biomass most directly reflects the productivity of a community and its potential contributions to materials fluxes in the broader ecosystem context, whereas energy use - by taking into account the metabolic inefficiencies of organisms of different body size - characterizes the total </w:t>
+        <w:t xml:space="preserve"> Hubbell 2001; Chesson 2000). Biomass most directly reflects the productivity of a community and its potential contributions to materials fluxes in the broader ecosystem context, whereas energy use - by taking into account the metabolic inefficiencies of organisms of different body size - characterizes the total </w:t>
       </w:r>
       <w:r>
         <w:rPr>
@@ -2605,11 +2694,11 @@
       </w:r>
       <w:proofErr w:type="gramEnd"/>
       <w:r>
-        <w:t xml:space="preserve"> White et al. (2004)). Moreover, extrapolating the </w:t>
+        <w:t xml:space="preserve"> White et al. (2004)). Moreover, extrapolating the long-term trend from one currency to another may elide underlying changes in the community that complicate these dynamics. To appropriately monitor different dimensions of biodiversity change, it is therefore important to focus on the specific currency most closely aligned with the </w:t>
       </w:r>
       <w:r>
         <w:lastRenderedPageBreak/>
-        <w:t xml:space="preserve">long-term trend from one currency to another may elide underlying changes in the community that complicate these dynamics. To appropriately monitor different dimensions of biodiversity change, it is therefore important to focus on the specific currency most closely aligned with the types of processes and dynamics - </w:t>
+        <w:t xml:space="preserve">types of processes and dynamics - </w:t>
       </w:r>
       <w:proofErr w:type="gramStart"/>
       <w:r>
@@ -2630,7 +2719,7 @@
           <w:iCs/>
         </w:rPr>
       </w:pPr>
-      <w:bookmarkStart w:id="12" w:name="Xb56ba5c09e97a1137fd1413dd11e1b4c5360ba1"/>
+      <w:bookmarkStart w:id="10" w:name="Xb56ba5c09e97a1137fd1413dd11e1b4c5360ba1"/>
       <w:r>
         <w:rPr>
           <w:b w:val="0"/>
@@ -2640,7 +2729,7 @@
         </w:rPr>
         <w:t>For North American breeding birds, biomass has declined less than abundance or energy use</w:t>
       </w:r>
-      <w:bookmarkEnd w:id="12"/>
+      <w:bookmarkEnd w:id="10"/>
     </w:p>
     <w:p>
       <w:r>
@@ -2721,45 +2810,32 @@
         <w:t xml:space="preserve">interspecific </w:t>
       </w:r>
       <w:r>
-        <w:t xml:space="preserve">dynamics documented </w:t>
-      </w:r>
-      <w:commentRangeStart w:id="13"/>
-      <w:r>
-        <w:t>here</w:t>
-      </w:r>
-      <w:commentRangeEnd w:id="13"/>
-      <w:r>
-        <w:rPr>
-          <w:rStyle w:val="CommentReference"/>
-        </w:rPr>
-        <w:commentReference w:id="13"/>
-      </w:r>
-      <w:r>
-        <w:t xml:space="preserve"> </w:t>
+        <w:t>dynamics documented here</w:t>
+      </w:r>
+      <w:r>
+        <w:t xml:space="preserve"> (</w:t>
+      </w:r>
+      <w:proofErr w:type="spellStart"/>
+      <w:r>
+        <w:t>Youngflesh</w:t>
+      </w:r>
+      <w:proofErr w:type="spellEnd"/>
+      <w:r>
+        <w:t xml:space="preserve"> et al. 2022</w:t>
+      </w:r>
+      <w:r>
+        <w:t>)</w:t>
+      </w:r>
+      <w:r>
+        <w:t xml:space="preserve">. In principle, declining body size over time could partially offset the interspecific size shifts observed here. Given that interspecific size shifts occur over a dramatically larger range of body sizes than do intraspecific size shifts, we anticipate that, in </w:t>
       </w:r>
       <w:r>
         <w:lastRenderedPageBreak/>
-        <w:t>(</w:t>
-      </w:r>
-      <w:proofErr w:type="spellStart"/>
-      <w:r>
-        <w:t>Youngflesh</w:t>
-      </w:r>
-      <w:proofErr w:type="spellEnd"/>
-      <w:r>
-        <w:t xml:space="preserve"> et al. 2022</w:t>
-      </w:r>
-      <w:r>
-        <w:t>)</w:t>
-      </w:r>
-      <w:r>
-        <w:t xml:space="preserve">. In principle, declining body size over time could partially offset the interspecific size shifts observed here. Given that interspecific size shifts occur over a dramatically larger range of body sizes than do intraspecific size shifts, we anticipate that, in most instances, the community-wide dynamics would remain qualitatively similar </w:t>
-      </w:r>
-      <w:proofErr w:type="gramStart"/>
-      <w:r>
-        <w:t>taking into account</w:t>
-      </w:r>
-      <w:proofErr w:type="gramEnd"/>
+        <w:t xml:space="preserve">most instances, the community-wide dynamics would remain qualitatively </w:t>
+      </w:r>
+      <w:r>
+        <w:t>despite</w:t>
+      </w:r>
       <w:r>
         <w:t xml:space="preserve"> intraspecific size change. </w:t>
       </w:r>
@@ -2795,7 +2871,7 @@
           <w:iCs/>
         </w:rPr>
       </w:pPr>
-      <w:bookmarkStart w:id="14" w:name="X759c2eb2ccd01dc997225fd7420b62d149e560c"/>
+      <w:bookmarkStart w:id="11" w:name="X759c2eb2ccd01dc997225fd7420b62d149e560c"/>
       <w:r>
         <w:rPr>
           <w:b w:val="0"/>
@@ -2805,7 +2881,7 @@
         </w:rPr>
         <w:t>Complex relationships between compositional change and community-level properties</w:t>
       </w:r>
-      <w:bookmarkEnd w:id="14"/>
+      <w:bookmarkEnd w:id="11"/>
     </w:p>
     <w:p>
       <w:r>
@@ -2821,20 +2897,20 @@
         <w:t xml:space="preserve"> Tables S1-S3</w:t>
       </w:r>
       <w:r>
-        <w:t xml:space="preserve">). This aligns </w:t>
+        <w:t xml:space="preserve">). This aligns naturally with mathematical intuition given the intrinsic relationship between average body size, total abundance, and total biomass. However, these routes are </w:t>
+      </w:r>
+      <w:r>
+        <w:rPr>
+          <w:i/>
+        </w:rPr>
+        <w:t>not</w:t>
+      </w:r>
+      <w:r>
+        <w:t xml:space="preserve"> extraordinary in terms of their overall degree of temporal turnover in either the size structure or in species composition. Rather, </w:t>
       </w:r>
       <w:r>
         <w:lastRenderedPageBreak/>
-        <w:t xml:space="preserve">naturally with mathematical intuition given the intrinsic relationship between average body size, total abundance, and total biomass. However, these routes are </w:t>
-      </w:r>
-      <w:r>
-        <w:rPr>
-          <w:i/>
-        </w:rPr>
-        <w:t>not</w:t>
-      </w:r>
-      <w:r>
-        <w:t xml:space="preserve"> extraordinary in terms of their overall degree of temporal turnover in either the size structure or in species composition. Rather, the levels of turnover in overall community structure are comparable between routes that show decoupling between abundance and biomass, statistically indistinguishable trends, or no temporal trends in either currency (Figure 4</w:t>
+        <w:t>the levels of turnover in overall community structure are comparable between routes that show decoupling between abundance and biomass, statistically indistinguishable trends, or no temporal trends in either currency (Figure 4</w:t>
       </w:r>
       <w:r>
         <w:t xml:space="preserve">; </w:t>
@@ -2876,7 +2952,7 @@
           <w:iCs/>
         </w:rPr>
       </w:pPr>
-      <w:bookmarkStart w:id="15" w:name="conclusion"/>
+      <w:bookmarkStart w:id="12" w:name="conclusion"/>
       <w:r>
         <w:rPr>
           <w:b w:val="0"/>
@@ -2884,14 +2960,17 @@
           <w:i/>
           <w:iCs/>
         </w:rPr>
+        <w:t>Conclusion</w:t>
+      </w:r>
+      <w:bookmarkEnd w:id="12"/>
+    </w:p>
+    <w:p>
+      <w:r>
+        <w:t xml:space="preserve">This analysis demonstrates the current power, and limitations, of a data-driven macroecological perspective on the interrelated dynamics of community size structure and different dimensions of community-wide abundance for terrestrial animal communities. For breeding bird communities </w:t>
+      </w:r>
+      <w:r>
         <w:lastRenderedPageBreak/>
-        <w:t>Conclusion</w:t>
-      </w:r>
-      <w:bookmarkEnd w:id="15"/>
-    </w:p>
-    <w:p>
-      <w:r>
-        <w:t>This analysis demonstrates the current power, and limitations, of a data-driven macroecological perspective on the interrelated dynamics of community size structure and different dimensions of community-wide abundance for terrestrial animal communities. For breeding bird communities across North America, we find that changes in species and size composition produce qualitatively different aggregate patterns in the long-term trends of abundance, biomass, and energy use, highlighting the nuanced relationship between these related, but decidedly nonequivalent, currencies and reflecting widespread changes in community size structure that may signal substantive changes in functional composition. Simultaneously, the complex relationship between turnover in community species and size composition, and the scaling between different currencies of community-level abundance, highlights opportunities for synergies between recent computational and statistical advances, case studies grounded in empiricism and natural history, and future macroecological-scale synthesis to realize the full potential of this conceptual space.</w:t>
+        <w:t>across North America, we find that changes in species and size composition produce qualitatively different aggregate patterns in the long-term trends of abundance, biomass, and energy use, highlighting the nuanced relationship between these related, but decidedly nonequivalent, currencies and reflecting widespread changes in community size structure that may signal substantive changes in functional composition. Simultaneously, the complex relationship between turnover in community species and size composition, and the scaling between different currencies of community-level abundance, highlights opportunities for synergies between recent computational and statistical advances, case studies grounded in empiricism and natural history, and future macroecological-scale synthesis to realize the full potential of this conceptual space.</w:t>
       </w:r>
     </w:p>
     <w:p>
@@ -2903,142 +2982,142 @@
       <w:pPr>
         <w:pStyle w:val="Heading1"/>
       </w:pPr>
-      <w:bookmarkStart w:id="16" w:name="references"/>
+      <w:bookmarkStart w:id="13" w:name="references"/>
       <w:r>
         <w:lastRenderedPageBreak/>
         <w:t>References</w:t>
       </w:r>
+      <w:bookmarkEnd w:id="13"/>
+    </w:p>
+    <w:p>
+      <w:bookmarkStart w:id="14" w:name="ref-chesson2000"/>
+      <w:bookmarkStart w:id="15" w:name="refs"/>
+      <w:r>
+        <w:t>Chesson, P. 2000. Mechanisms of Maintenance of Species Diversity. Annual Review of Ecology and Systematics 31:343–366.</w:t>
+      </w:r>
+    </w:p>
+    <w:p>
+      <w:bookmarkStart w:id="16" w:name="ref-connolly2005"/>
+      <w:bookmarkEnd w:id="14"/>
+      <w:r>
+        <w:t>Connolly, S. R., T. P. Hughes, D. R. Bellwood, and R. H. Karlson. 2005. Community Structure of Corals and Reef Fishes at Multiple Scales. Science 309:1363–1365.</w:t>
+      </w:r>
+    </w:p>
+    <w:p>
+      <w:bookmarkStart w:id="17" w:name="ref-cusser2020"/>
       <w:bookmarkEnd w:id="16"/>
-    </w:p>
-    <w:p>
-      <w:bookmarkStart w:id="17" w:name="ref-chesson2000"/>
-      <w:bookmarkStart w:id="18" w:name="refs"/>
-      <w:r>
-        <w:t>Chesson, P. 2000. Mechanisms of Maintenance of Species Diversity. Annual Review of Ecology and Systematics 31:343–366.</w:t>
-      </w:r>
-    </w:p>
-    <w:p>
-      <w:bookmarkStart w:id="19" w:name="ref-connolly2005"/>
+      <w:proofErr w:type="spellStart"/>
+      <w:r>
+        <w:t>Cusser</w:t>
+      </w:r>
+      <w:proofErr w:type="spellEnd"/>
+      <w:r>
+        <w:t xml:space="preserve">, S., C. </w:t>
+      </w:r>
+      <w:proofErr w:type="spellStart"/>
+      <w:r>
+        <w:t>Bahlai</w:t>
+      </w:r>
+      <w:proofErr w:type="spellEnd"/>
+      <w:r>
+        <w:t>, S. M. Swinton, G. P. Robertson, and N. M. Haddad. 2020. Long-term research avoids spurious and misleading trends in sustainability attributes of no-till. Global Change Biology 26:3715–3725.</w:t>
+      </w:r>
+    </w:p>
+    <w:p>
+      <w:bookmarkStart w:id="18" w:name="ref-dirzo2014"/>
       <w:bookmarkEnd w:id="17"/>
-      <w:r>
-        <w:t>Connolly, S. R., T. P. Hughes, D. R. Bellwood, and R. H. Karlson. 2005. Community Structure of Corals and Reef Fishes at Multiple Scales. Science 309:1363–1365.</w:t>
-      </w:r>
-    </w:p>
-    <w:p>
-      <w:bookmarkStart w:id="20" w:name="ref-cusser2020"/>
+      <w:proofErr w:type="spellStart"/>
+      <w:r>
+        <w:t>Dirzo</w:t>
+      </w:r>
+      <w:proofErr w:type="spellEnd"/>
+      <w:r>
+        <w:t xml:space="preserve">, R., H. S. Young, M. </w:t>
+      </w:r>
+      <w:proofErr w:type="spellStart"/>
+      <w:r>
+        <w:t>Galetti</w:t>
+      </w:r>
+      <w:proofErr w:type="spellEnd"/>
+      <w:r>
+        <w:t>, G. Ceballos, N. J. B. Isaac, and B. Collen. 2014. Defaunation in the Anthropocene. Science 345:401–406.</w:t>
+      </w:r>
+    </w:p>
+    <w:p>
+      <w:bookmarkStart w:id="19" w:name="ref-dornelas2011"/>
+      <w:bookmarkEnd w:id="18"/>
+      <w:proofErr w:type="spellStart"/>
+      <w:r>
+        <w:t>Dornelas</w:t>
+      </w:r>
+      <w:proofErr w:type="spellEnd"/>
+      <w:r>
+        <w:t xml:space="preserve">, M., D. A. T. Phillip, and A. E. </w:t>
+      </w:r>
+      <w:proofErr w:type="spellStart"/>
+      <w:r>
+        <w:t>Magurran</w:t>
+      </w:r>
+      <w:proofErr w:type="spellEnd"/>
+      <w:r>
+        <w:t>. 2011. Abundance and dominance become less predictable as species richness decreases. Global Ecology and Biogeography 20:832–841.</w:t>
+      </w:r>
+    </w:p>
+    <w:p>
+      <w:bookmarkStart w:id="20" w:name="ref-dunning2008"/>
       <w:bookmarkEnd w:id="19"/>
-      <w:proofErr w:type="spellStart"/>
-      <w:r>
-        <w:t>Cusser</w:t>
-      </w:r>
-      <w:proofErr w:type="spellEnd"/>
-      <w:r>
-        <w:t xml:space="preserve">, S., C. </w:t>
-      </w:r>
-      <w:proofErr w:type="spellStart"/>
-      <w:r>
-        <w:t>Bahlai</w:t>
-      </w:r>
-      <w:proofErr w:type="spellEnd"/>
-      <w:r>
-        <w:t>, S. M. Swinton, G. P. Robertson, and N. M. Haddad. 2020. Long-term research avoids spurious and misleading trends in sustainability attributes of no-till. Global Change Biology 26:3715–3725.</w:t>
-      </w:r>
-    </w:p>
-    <w:p>
-      <w:bookmarkStart w:id="21" w:name="ref-dirzo2014"/>
+      <w:r>
+        <w:t>Dunning, J. B. 2008. CRC handbook of avian body masses. CRC handbook of avian body masses. 2nd ed. CRC Press, Boca Raton.</w:t>
+      </w:r>
+    </w:p>
+    <w:p>
+      <w:bookmarkStart w:id="21" w:name="ref-ernest2005"/>
       <w:bookmarkEnd w:id="20"/>
-      <w:proofErr w:type="spellStart"/>
-      <w:r>
-        <w:t>Dirzo</w:t>
-      </w:r>
-      <w:proofErr w:type="spellEnd"/>
-      <w:r>
-        <w:t xml:space="preserve">, R., H. S. Young, M. </w:t>
-      </w:r>
-      <w:proofErr w:type="spellStart"/>
-      <w:r>
-        <w:t>Galetti</w:t>
-      </w:r>
-      <w:proofErr w:type="spellEnd"/>
-      <w:r>
-        <w:t>, G. Ceballos, N. J. B. Isaac, and B. Collen. 2014. Defaunation in the Anthropocene. Science 345:401–406.</w:t>
-      </w:r>
-    </w:p>
-    <w:p>
-      <w:bookmarkStart w:id="22" w:name="ref-dornelas2011"/>
+      <w:r>
+        <w:t>Ernest, S. K. M. 2005. Body size, energy use, and community structure of small mammals. Ecology 86:1407–1413.</w:t>
+      </w:r>
+    </w:p>
+    <w:p>
+      <w:bookmarkStart w:id="22" w:name="ref-ernest2008"/>
       <w:bookmarkEnd w:id="21"/>
-      <w:proofErr w:type="spellStart"/>
-      <w:r>
-        <w:t>Dornelas</w:t>
-      </w:r>
-      <w:proofErr w:type="spellEnd"/>
-      <w:r>
-        <w:t xml:space="preserve">, M., D. A. T. Phillip, and A. E. </w:t>
-      </w:r>
-      <w:proofErr w:type="spellStart"/>
-      <w:r>
-        <w:t>Magurran</w:t>
-      </w:r>
-      <w:proofErr w:type="spellEnd"/>
-      <w:r>
-        <w:t>. 2011. Abundance and dominance become less predictable as species richness decreases. Global Ecology and Biogeography 20:832–841.</w:t>
-      </w:r>
-    </w:p>
-    <w:p>
-      <w:bookmarkStart w:id="23" w:name="ref-dunning2008"/>
+      <w:r>
+        <w:t xml:space="preserve">Ernest, S. K. M., J. H. Brown, K. M. Thibault, E. P. White, and J. R. </w:t>
+      </w:r>
+      <w:proofErr w:type="spellStart"/>
+      <w:r>
+        <w:t>Goheen</w:t>
+      </w:r>
+      <w:proofErr w:type="spellEnd"/>
+      <w:r>
+        <w:t xml:space="preserve">. 2008. Zero Sum, the Niche, and Metacommunities: Long-Term Dynamics of Community Assembly. The American Naturalist </w:t>
+      </w:r>
+      <w:proofErr w:type="gramStart"/>
+      <w:r>
+        <w:t>172:E</w:t>
+      </w:r>
+      <w:proofErr w:type="gramEnd"/>
+      <w:r>
+        <w:t>257–E269.</w:t>
+      </w:r>
+    </w:p>
+    <w:p>
+      <w:bookmarkStart w:id="23" w:name="ref-ernest2009"/>
       <w:bookmarkEnd w:id="22"/>
       <w:r>
-        <w:t>Dunning, J. B. 2008. CRC handbook of avian body masses. CRC handbook of avian body masses. 2nd ed. CRC Press, Boca Raton.</w:t>
-      </w:r>
-    </w:p>
-    <w:p>
-      <w:bookmarkStart w:id="24" w:name="ref-ernest2005"/>
+        <w:t xml:space="preserve">Ernest, S. K. M., E. P. White, and J. H. Brown. 2009. Changes in a tropical forest support </w:t>
+      </w:r>
+      <w:proofErr w:type="gramStart"/>
+      <w:r>
+        <w:t>metabolic zero-sum dynamics</w:t>
+      </w:r>
+      <w:proofErr w:type="gramEnd"/>
+      <w:r>
+        <w:t>. Ecology Letters 12:507–515.</w:t>
+      </w:r>
+    </w:p>
+    <w:p>
+      <w:bookmarkStart w:id="24" w:name="ref-fisher2010"/>
       <w:bookmarkEnd w:id="23"/>
-      <w:r>
-        <w:t>Ernest, S. K. M. 2005. Body size, energy use, and community structure of small mammals. Ecology 86:1407–1413.</w:t>
-      </w:r>
-    </w:p>
-    <w:p>
-      <w:bookmarkStart w:id="25" w:name="ref-ernest2008"/>
-      <w:bookmarkEnd w:id="24"/>
-      <w:r>
-        <w:t xml:space="preserve">Ernest, S. K. M., J. H. Brown, K. M. Thibault, E. P. White, and J. R. </w:t>
-      </w:r>
-      <w:proofErr w:type="spellStart"/>
-      <w:r>
-        <w:t>Goheen</w:t>
-      </w:r>
-      <w:proofErr w:type="spellEnd"/>
-      <w:r>
-        <w:t xml:space="preserve">. 2008. Zero Sum, the Niche, and Metacommunities: Long-Term Dynamics of Community Assembly. The American Naturalist </w:t>
-      </w:r>
-      <w:proofErr w:type="gramStart"/>
-      <w:r>
-        <w:t>172:E</w:t>
-      </w:r>
-      <w:proofErr w:type="gramEnd"/>
-      <w:r>
-        <w:t>257–E269.</w:t>
-      </w:r>
-    </w:p>
-    <w:p>
-      <w:bookmarkStart w:id="26" w:name="ref-ernest2009"/>
-      <w:bookmarkEnd w:id="25"/>
-      <w:r>
-        <w:t xml:space="preserve">Ernest, S. K. M., E. P. White, and J. H. Brown. 2009. Changes in a tropical forest support </w:t>
-      </w:r>
-      <w:proofErr w:type="gramStart"/>
-      <w:r>
-        <w:t>metabolic zero-sum dynamics</w:t>
-      </w:r>
-      <w:proofErr w:type="gramEnd"/>
-      <w:r>
-        <w:t>. Ecology Letters 12:507–515.</w:t>
-      </w:r>
-    </w:p>
-    <w:p>
-      <w:bookmarkStart w:id="27" w:name="ref-fisher2010"/>
-      <w:bookmarkEnd w:id="26"/>
       <w:r>
         <w:lastRenderedPageBreak/>
         <w:t xml:space="preserve">Fisher, J. A. D., K. T. Frank, and W. C. Leggett. 2010. Dynamic macroecology on ecological </w:t>
@@ -3053,371 +3132,371 @@
       </w:r>
     </w:p>
     <w:p>
-      <w:bookmarkStart w:id="28" w:name="ref-fristoe2015"/>
+      <w:bookmarkStart w:id="25" w:name="ref-fristoe2015"/>
+      <w:bookmarkEnd w:id="24"/>
+      <w:r>
+        <w:t>Fristoe, T. S. 2015. Energy use by migrants and residents in North American breeding bird communities. Global Ecology and Biogeography 24:406–415.</w:t>
+      </w:r>
+    </w:p>
+    <w:p>
+      <w:bookmarkStart w:id="26" w:name="ref-gardner2011"/>
+      <w:bookmarkEnd w:id="25"/>
+      <w:r>
+        <w:t>Gardner, J. L., A. Peters, M. R. Kearney, L. Joseph, and R. Heinsohn. 2011. Declining body size: A third universal response to warming? Trends in Ecology &amp; Evolution 26:285–291.</w:t>
+      </w:r>
+    </w:p>
+    <w:p>
+      <w:bookmarkStart w:id="27" w:name="ref-harris2018"/>
+      <w:bookmarkEnd w:id="26"/>
+      <w:r>
+        <w:t xml:space="preserve">Harris, D. J., S. D. Taylor, and E. P. White. 2018. Forecasting biodiversity in breeding birds using best practices. </w:t>
+      </w:r>
+      <w:proofErr w:type="spellStart"/>
+      <w:r>
+        <w:t>PeerJ</w:t>
+      </w:r>
+      <w:proofErr w:type="spellEnd"/>
+      <w:r>
+        <w:t xml:space="preserve"> </w:t>
+      </w:r>
+      <w:proofErr w:type="gramStart"/>
+      <w:r>
+        <w:t>6:e</w:t>
+      </w:r>
+      <w:proofErr w:type="gramEnd"/>
+      <w:r>
+        <w:t>4278.</w:t>
+      </w:r>
+    </w:p>
+    <w:p>
+      <w:bookmarkStart w:id="28" w:name="ref-henderson2010"/>
       <w:bookmarkEnd w:id="27"/>
       <w:r>
-        <w:t>Fristoe, T. S. 2015. Energy use by migrants and residents in North American breeding bird communities. Global Ecology and Biogeography 24:406–415.</w:t>
-      </w:r>
-    </w:p>
-    <w:p>
-      <w:bookmarkStart w:id="29" w:name="ref-gardner2011"/>
+        <w:t xml:space="preserve">Henderson, P. A., and A. E. </w:t>
+      </w:r>
+      <w:proofErr w:type="spellStart"/>
+      <w:r>
+        <w:t>Magurran</w:t>
+      </w:r>
+      <w:proofErr w:type="spellEnd"/>
+      <w:r>
+        <w:t>. 2010. Linking species abundance distributions in numerical abundance and biomass through simple assumptions about community structure. Proceedings of the Royal Society B: Biological Sciences 277:1561–1570.</w:t>
+      </w:r>
+    </w:p>
+    <w:p>
+      <w:bookmarkStart w:id="29" w:name="ref-hernandez2011"/>
       <w:bookmarkEnd w:id="28"/>
       <w:r>
-        <w:t>Gardner, J. L., A. Peters, M. R. Kearney, L. Joseph, and R. Heinsohn. 2011. Declining body size: A third universal response to warming? Trends in Ecology &amp; Evolution 26:285–291.</w:t>
-      </w:r>
-    </w:p>
-    <w:p>
-      <w:bookmarkStart w:id="30" w:name="ref-harris2018"/>
+        <w:t xml:space="preserve">Hernández, L., J. W. </w:t>
+      </w:r>
+      <w:proofErr w:type="spellStart"/>
+      <w:r>
+        <w:t>Laundré</w:t>
+      </w:r>
+      <w:proofErr w:type="spellEnd"/>
+      <w:r>
+        <w:t xml:space="preserve">, A. González-Romero, J. López-Portillo, and K. M. </w:t>
+      </w:r>
+      <w:proofErr w:type="spellStart"/>
+      <w:r>
+        <w:t>Grajales</w:t>
+      </w:r>
+      <w:proofErr w:type="spellEnd"/>
+      <w:r>
+        <w:t>. 2011. Tale of two metrics: Density and biomass in a desert rodent community. Journal of Mammalogy 92:840–851.</w:t>
+      </w:r>
+    </w:p>
+    <w:p>
+      <w:bookmarkStart w:id="30" w:name="ref-holling1992"/>
       <w:bookmarkEnd w:id="29"/>
-      <w:r>
-        <w:t xml:space="preserve">Harris, D. J., S. D. Taylor, and E. P. White. 2018. Forecasting biodiversity in breeding birds using best practices. </w:t>
-      </w:r>
-      <w:proofErr w:type="spellStart"/>
-      <w:r>
-        <w:t>PeerJ</w:t>
-      </w:r>
-      <w:proofErr w:type="spellEnd"/>
-      <w:r>
-        <w:t xml:space="preserve"> </w:t>
-      </w:r>
-      <w:proofErr w:type="gramStart"/>
-      <w:r>
-        <w:t>6:e</w:t>
-      </w:r>
-      <w:proofErr w:type="gramEnd"/>
-      <w:r>
-        <w:t>4278.</w:t>
-      </w:r>
-    </w:p>
-    <w:p>
-      <w:bookmarkStart w:id="31" w:name="ref-henderson2010"/>
+      <w:proofErr w:type="spellStart"/>
+      <w:r>
+        <w:t>Holling</w:t>
+      </w:r>
+      <w:proofErr w:type="spellEnd"/>
+      <w:r>
+        <w:t>, C. S. 1992. Cross-Scale Morphology, Geometry, and Dynamics of Ecosystems. Ecological Monographs 62:447–502.</w:t>
+      </w:r>
+    </w:p>
+    <w:p>
+      <w:bookmarkStart w:id="31" w:name="ref-hubbell2001"/>
       <w:bookmarkEnd w:id="30"/>
       <w:r>
-        <w:t xml:space="preserve">Henderson, P. A., and A. E. </w:t>
-      </w:r>
-      <w:proofErr w:type="spellStart"/>
-      <w:r>
-        <w:t>Magurran</w:t>
-      </w:r>
-      <w:proofErr w:type="spellEnd"/>
-      <w:r>
-        <w:t>. 2010. Linking species abundance distributions in numerical abundance and biomass through simple assumptions about community structure. Proceedings of the Royal Society B: Biological Sciences 277:1561–1570.</w:t>
-      </w:r>
-    </w:p>
-    <w:p>
-      <w:bookmarkStart w:id="32" w:name="ref-hernandez2011"/>
+        <w:t>Hubbell, S. P. 2001. The Unified Neutral Theory of Biodiversity and Biogeography (MPB-32). Princeton University Press.</w:t>
+      </w:r>
+    </w:p>
+    <w:p>
+      <w:bookmarkStart w:id="32" w:name="ref-kelt2015"/>
       <w:bookmarkEnd w:id="31"/>
-      <w:r>
-        <w:t xml:space="preserve">Hernández, L., J. W. </w:t>
-      </w:r>
-      <w:proofErr w:type="spellStart"/>
-      <w:r>
-        <w:t>Laundré</w:t>
-      </w:r>
-      <w:proofErr w:type="spellEnd"/>
-      <w:r>
-        <w:t xml:space="preserve">, A. González-Romero, J. López-Portillo, and K. M. </w:t>
-      </w:r>
-      <w:proofErr w:type="spellStart"/>
-      <w:r>
-        <w:t>Grajales</w:t>
-      </w:r>
-      <w:proofErr w:type="spellEnd"/>
-      <w:r>
-        <w:t>. 2011. Tale of two metrics: Density and biomass in a desert rodent community. Journal of Mammalogy 92:840–851.</w:t>
-      </w:r>
-    </w:p>
-    <w:p>
-      <w:bookmarkStart w:id="33" w:name="ref-holling1992"/>
+      <w:proofErr w:type="spellStart"/>
+      <w:r>
+        <w:t>Kelt</w:t>
+      </w:r>
+      <w:proofErr w:type="spellEnd"/>
+      <w:r>
+        <w:t xml:space="preserve">, D. A., J. R. </w:t>
+      </w:r>
+      <w:proofErr w:type="spellStart"/>
+      <w:r>
+        <w:t>Aliperti</w:t>
+      </w:r>
+      <w:proofErr w:type="spellEnd"/>
+      <w:r>
+        <w:t xml:space="preserve">, P. L. Meserve, W. B. Milstead, M. A. </w:t>
+      </w:r>
+      <w:proofErr w:type="spellStart"/>
+      <w:r>
+        <w:t>Previtali</w:t>
+      </w:r>
+      <w:proofErr w:type="spellEnd"/>
+      <w:r>
+        <w:t>, and J. R. Gutierrez. 2015. Energetic compensation is historically contingent and not supported for small mammals in South American or Asian deserts. Ecology 96:1702–1712.</w:t>
+      </w:r>
+    </w:p>
+    <w:p>
+      <w:bookmarkStart w:id="33" w:name="ref-kerr2001"/>
       <w:bookmarkEnd w:id="32"/>
-      <w:proofErr w:type="spellStart"/>
-      <w:r>
-        <w:t>Holling</w:t>
-      </w:r>
-      <w:proofErr w:type="spellEnd"/>
-      <w:r>
-        <w:t>, C. S. 1992. Cross-Scale Morphology, Geometry, and Dynamics of Ecosystems. Ecological Monographs 62:447–502.</w:t>
-      </w:r>
-    </w:p>
-    <w:p>
-      <w:bookmarkStart w:id="34" w:name="ref-hubbell2001"/>
-      <w:bookmarkEnd w:id="33"/>
-      <w:r>
-        <w:t>Hubbell, S. P. 2001. The Unified Neutral Theory of Biodiversity and Biogeography (MPB-32). Princeton University Press.</w:t>
-      </w:r>
-    </w:p>
-    <w:p>
-      <w:bookmarkStart w:id="35" w:name="ref-kelt2015"/>
-      <w:bookmarkEnd w:id="34"/>
-      <w:proofErr w:type="spellStart"/>
-      <w:r>
-        <w:t>Kelt</w:t>
-      </w:r>
-      <w:proofErr w:type="spellEnd"/>
-      <w:r>
-        <w:t xml:space="preserve">, D. A., J. R. </w:t>
-      </w:r>
-      <w:proofErr w:type="spellStart"/>
-      <w:r>
-        <w:t>Aliperti</w:t>
-      </w:r>
-      <w:proofErr w:type="spellEnd"/>
-      <w:r>
-        <w:t xml:space="preserve">, P. L. Meserve, W. B. Milstead, M. A. </w:t>
-      </w:r>
-      <w:proofErr w:type="spellStart"/>
-      <w:r>
-        <w:t>Previtali</w:t>
-      </w:r>
-      <w:proofErr w:type="spellEnd"/>
-      <w:r>
-        <w:t>, and J. R. Gutierrez. 2015. Energetic compensation is historically contingent and not supported for small mammals in South American or Asian deserts. Ecology 96:1702–1712.</w:t>
-      </w:r>
-    </w:p>
-    <w:p>
-      <w:bookmarkStart w:id="36" w:name="ref-kerr2001"/>
-      <w:bookmarkEnd w:id="35"/>
       <w:r>
         <w:lastRenderedPageBreak/>
         <w:t>Kerr, S. R., and L. M. Dickie. 2001. The Biomass Spectrum: A Predator-Prey Theory of Aquatic Production. Page 352 Pages. Columbia University Press.</w:t>
       </w:r>
     </w:p>
     <w:p>
-      <w:bookmarkStart w:id="37" w:name="ref-lenth2021"/>
+      <w:bookmarkStart w:id="34" w:name="ref-lenth2021"/>
+      <w:bookmarkEnd w:id="33"/>
+      <w:proofErr w:type="spellStart"/>
+      <w:r>
+        <w:t>Lenth</w:t>
+      </w:r>
+      <w:proofErr w:type="spellEnd"/>
+      <w:r>
+        <w:t xml:space="preserve">, R. V. 2021. </w:t>
+      </w:r>
+      <w:proofErr w:type="spellStart"/>
+      <w:r>
+        <w:t>Emmeans</w:t>
+      </w:r>
+      <w:proofErr w:type="spellEnd"/>
+      <w:r>
+        <w:t>: Estimated Marginal Means, aka Least-Squares Means.</w:t>
+      </w:r>
+    </w:p>
+    <w:p>
+      <w:bookmarkStart w:id="35" w:name="ref-mcgill2015"/>
+      <w:bookmarkEnd w:id="34"/>
+      <w:r>
+        <w:t xml:space="preserve">McGill, B. J., M. </w:t>
+      </w:r>
+      <w:proofErr w:type="spellStart"/>
+      <w:r>
+        <w:t>Dornelas</w:t>
+      </w:r>
+      <w:proofErr w:type="spellEnd"/>
+      <w:r>
+        <w:t xml:space="preserve">, N. J. </w:t>
+      </w:r>
+      <w:proofErr w:type="spellStart"/>
+      <w:r>
+        <w:t>Gotelli</w:t>
+      </w:r>
+      <w:proofErr w:type="spellEnd"/>
+      <w:r>
+        <w:t xml:space="preserve">, and A. E. </w:t>
+      </w:r>
+      <w:proofErr w:type="spellStart"/>
+      <w:r>
+        <w:t>Magurran</w:t>
+      </w:r>
+      <w:proofErr w:type="spellEnd"/>
+      <w:r>
+        <w:t>. 2015. Fifteen forms of biodiversity trend in the Anthropocene. Trends in Ecology &amp; Evolution 30:104–113.</w:t>
+      </w:r>
+    </w:p>
+    <w:p>
+      <w:bookmarkStart w:id="36" w:name="ref-mcnab2009"/>
+      <w:bookmarkEnd w:id="35"/>
+      <w:r>
+        <w:t>McNab, B. K. 2009. Ecological factors affect the level and scaling of avian BMR. Comparative Biochemistry and Physiology Part A: Molecular &amp; Integrative Physiology 152:22–45.</w:t>
+      </w:r>
+    </w:p>
+    <w:p>
+      <w:bookmarkStart w:id="37" w:name="ref-morlon2009"/>
       <w:bookmarkEnd w:id="36"/>
-      <w:proofErr w:type="spellStart"/>
-      <w:r>
-        <w:t>Lenth</w:t>
-      </w:r>
-      <w:proofErr w:type="spellEnd"/>
-      <w:r>
-        <w:t xml:space="preserve">, R. V. 2021. </w:t>
-      </w:r>
-      <w:proofErr w:type="spellStart"/>
-      <w:r>
-        <w:t>Emmeans</w:t>
-      </w:r>
-      <w:proofErr w:type="spellEnd"/>
-      <w:r>
-        <w:t>: Estimated Marginal Means, aka Least-Squares Means.</w:t>
-      </w:r>
-    </w:p>
-    <w:p>
-      <w:bookmarkStart w:id="38" w:name="ref-mcgill2015"/>
+      <w:r>
+        <w:t xml:space="preserve">Morlon, H., E. P. White, R. S. Etienne, J. L. Green, A. </w:t>
+      </w:r>
+      <w:proofErr w:type="spellStart"/>
+      <w:r>
+        <w:t>Ostling</w:t>
+      </w:r>
+      <w:proofErr w:type="spellEnd"/>
+      <w:r>
+        <w:t xml:space="preserve">, D. Alonso, B. J. </w:t>
+      </w:r>
+      <w:proofErr w:type="spellStart"/>
+      <w:r>
+        <w:t>Enquist</w:t>
+      </w:r>
+      <w:proofErr w:type="spellEnd"/>
+      <w:r>
+        <w:t xml:space="preserve">, F. He, A. </w:t>
+      </w:r>
+      <w:proofErr w:type="spellStart"/>
+      <w:r>
+        <w:t>Hurlbert</w:t>
+      </w:r>
+      <w:proofErr w:type="spellEnd"/>
+      <w:r>
+        <w:t xml:space="preserve">, A. E. </w:t>
+      </w:r>
+      <w:proofErr w:type="spellStart"/>
+      <w:r>
+        <w:t>Magurran</w:t>
+      </w:r>
+      <w:proofErr w:type="spellEnd"/>
+      <w:r>
+        <w:t xml:space="preserve">, B. A. Maurer, B. J. McGill, H. </w:t>
+      </w:r>
+      <w:proofErr w:type="spellStart"/>
+      <w:r>
+        <w:t>Olff</w:t>
+      </w:r>
+      <w:proofErr w:type="spellEnd"/>
+      <w:r>
+        <w:t xml:space="preserve">, D. Storch, and T. </w:t>
+      </w:r>
+      <w:proofErr w:type="spellStart"/>
+      <w:r>
+        <w:t>Zillio</w:t>
+      </w:r>
+      <w:proofErr w:type="spellEnd"/>
+      <w:r>
+        <w:t>. 2009. Taking species abundance distributions beyond individuals. Ecology Letters 12:488–501.</w:t>
+      </w:r>
+    </w:p>
+    <w:p>
+      <w:bookmarkStart w:id="38" w:name="ref-nagy2005"/>
       <w:bookmarkEnd w:id="37"/>
       <w:r>
-        <w:t xml:space="preserve">McGill, B. J., M. </w:t>
-      </w:r>
-      <w:proofErr w:type="spellStart"/>
-      <w:r>
-        <w:t>Dornelas</w:t>
-      </w:r>
-      <w:proofErr w:type="spellEnd"/>
-      <w:r>
-        <w:t xml:space="preserve">, N. J. </w:t>
-      </w:r>
-      <w:proofErr w:type="spellStart"/>
-      <w:r>
-        <w:t>Gotelli</w:t>
-      </w:r>
-      <w:proofErr w:type="spellEnd"/>
-      <w:r>
-        <w:t xml:space="preserve">, and A. E. </w:t>
-      </w:r>
-      <w:proofErr w:type="spellStart"/>
-      <w:r>
-        <w:t>Magurran</w:t>
-      </w:r>
-      <w:proofErr w:type="spellEnd"/>
-      <w:r>
-        <w:t>. 2015. Fifteen forms of biodiversity trend in the Anthropocene. Trends in Ecology &amp; Evolution 30:104–113.</w:t>
-      </w:r>
-    </w:p>
-    <w:p>
-      <w:bookmarkStart w:id="39" w:name="ref-mcnab2009"/>
+        <w:t>Nagy, K. A. 2005. Field metabolic rate and body size. Journal of Experimental Biology 208:1621–1625.</w:t>
+      </w:r>
+    </w:p>
+    <w:p>
+      <w:bookmarkStart w:id="39" w:name="ref-pardieck2019"/>
       <w:bookmarkEnd w:id="38"/>
-      <w:r>
-        <w:t>McNab, B. K. 2009. Ecological factors affect the level and scaling of avian BMR. Comparative Biochemistry and Physiology Part A: Molecular &amp; Integrative Physiology 152:22–45.</w:t>
-      </w:r>
-    </w:p>
-    <w:p>
-      <w:bookmarkStart w:id="40" w:name="ref-morlon2009"/>
+      <w:proofErr w:type="spellStart"/>
+      <w:r>
+        <w:t>Pardieck</w:t>
+      </w:r>
+      <w:proofErr w:type="spellEnd"/>
+      <w:r>
+        <w:t xml:space="preserve">, K. L., D. J. </w:t>
+      </w:r>
+      <w:proofErr w:type="spellStart"/>
+      <w:r>
+        <w:t>Ziolkowski</w:t>
+      </w:r>
+      <w:proofErr w:type="spellEnd"/>
+      <w:r>
+        <w:t xml:space="preserve">, M. </w:t>
+      </w:r>
+      <w:proofErr w:type="spellStart"/>
+      <w:r>
+        <w:t>Lutmerding</w:t>
+      </w:r>
+      <w:proofErr w:type="spellEnd"/>
+      <w:r>
+        <w:t>, V. Aponte, and M.-A. Hudson. 2019. North American Breeding Bird Survey Dataset 1966 - 2018, version 2018.0. U.S. Geological Survey.</w:t>
+      </w:r>
+    </w:p>
+    <w:p>
+      <w:bookmarkStart w:id="40" w:name="ref-petchey2010"/>
       <w:bookmarkEnd w:id="39"/>
       <w:r>
-        <w:t xml:space="preserve">Morlon, H., E. P. White, R. S. Etienne, J. L. Green, A. </w:t>
-      </w:r>
-      <w:proofErr w:type="spellStart"/>
-      <w:r>
-        <w:t>Ostling</w:t>
-      </w:r>
-      <w:proofErr w:type="spellEnd"/>
-      <w:r>
-        <w:t xml:space="preserve">, D. Alonso, B. J. </w:t>
-      </w:r>
-      <w:proofErr w:type="spellStart"/>
-      <w:r>
-        <w:t>Enquist</w:t>
-      </w:r>
-      <w:proofErr w:type="spellEnd"/>
-      <w:r>
-        <w:t xml:space="preserve">, F. He, A. </w:t>
-      </w:r>
-      <w:proofErr w:type="spellStart"/>
-      <w:r>
-        <w:t>Hurlbert</w:t>
-      </w:r>
-      <w:proofErr w:type="spellEnd"/>
-      <w:r>
-        <w:t xml:space="preserve">, A. E. </w:t>
-      </w:r>
-      <w:proofErr w:type="spellStart"/>
-      <w:r>
-        <w:t>Magurran</w:t>
-      </w:r>
-      <w:proofErr w:type="spellEnd"/>
-      <w:r>
-        <w:t xml:space="preserve">, B. A. Maurer, B. J. McGill, H. </w:t>
-      </w:r>
-      <w:proofErr w:type="spellStart"/>
-      <w:r>
-        <w:t>Olff</w:t>
-      </w:r>
-      <w:proofErr w:type="spellEnd"/>
-      <w:r>
-        <w:t xml:space="preserve">, D. Storch, and T. </w:t>
-      </w:r>
-      <w:proofErr w:type="spellStart"/>
-      <w:r>
-        <w:t>Zillio</w:t>
-      </w:r>
-      <w:proofErr w:type="spellEnd"/>
-      <w:r>
-        <w:t>. 2009. Taking species abundance distributions beyond individuals. Ecology Letters 12:488–501.</w:t>
-      </w:r>
-    </w:p>
-    <w:p>
-      <w:bookmarkStart w:id="41" w:name="ref-nagy2005"/>
+        <w:t>Petchey, O. L., and A. Belgrano. 2010. Body-size distributions and size-spectra: Universal indicators of ecological status? Biology Letters 6:434–437.</w:t>
+      </w:r>
+    </w:p>
+    <w:p>
+      <w:bookmarkStart w:id="41" w:name="ref-pinheiro2020"/>
       <w:bookmarkEnd w:id="40"/>
       <w:r>
-        <w:t>Nagy, K. A. 2005. Field metabolic rate and body size. Journal of Experimental Biology 208:1621–1625.</w:t>
-      </w:r>
-    </w:p>
-    <w:p>
-      <w:bookmarkStart w:id="42" w:name="ref-pardieck2019"/>
+        <w:t xml:space="preserve">Pinheiro, J., D. Bates, S. </w:t>
+      </w:r>
+      <w:proofErr w:type="spellStart"/>
+      <w:r>
+        <w:t>DebRoy</w:t>
+      </w:r>
+      <w:proofErr w:type="spellEnd"/>
+      <w:r>
+        <w:t xml:space="preserve">, D. Sarkar, and R Core Team. 2020. </w:t>
+      </w:r>
+      <w:proofErr w:type="spellStart"/>
+      <w:r>
+        <w:t>Nlme</w:t>
+      </w:r>
+      <w:proofErr w:type="spellEnd"/>
+      <w:r>
+        <w:t>: Linear and Nonlinear Mixed Effects Models.</w:t>
+      </w:r>
+    </w:p>
+    <w:p>
+      <w:bookmarkStart w:id="42" w:name="ref-read2018"/>
       <w:bookmarkEnd w:id="41"/>
-      <w:proofErr w:type="spellStart"/>
-      <w:r>
-        <w:t>Pardieck</w:t>
-      </w:r>
-      <w:proofErr w:type="spellEnd"/>
-      <w:r>
-        <w:t xml:space="preserve">, K. L., D. J. </w:t>
-      </w:r>
-      <w:proofErr w:type="spellStart"/>
-      <w:r>
-        <w:t>Ziolkowski</w:t>
-      </w:r>
-      <w:proofErr w:type="spellEnd"/>
-      <w:r>
-        <w:t xml:space="preserve">, M. </w:t>
-      </w:r>
-      <w:proofErr w:type="spellStart"/>
-      <w:r>
-        <w:t>Lutmerding</w:t>
-      </w:r>
-      <w:proofErr w:type="spellEnd"/>
-      <w:r>
-        <w:t>, V. Aponte, and M.-A. Hudson. 2019. North American Breeding Bird Survey Dataset 1966 - 2018, version 2018.0. U.S. Geological Survey.</w:t>
-      </w:r>
-    </w:p>
-    <w:p>
-      <w:bookmarkStart w:id="43" w:name="ref-petchey2010"/>
+      <w:r>
+        <w:t xml:space="preserve">Read, Q. D., J. M. Grady, P. L. </w:t>
+      </w:r>
+      <w:proofErr w:type="spellStart"/>
+      <w:r>
+        <w:t>Zarnetske</w:t>
+      </w:r>
+      <w:proofErr w:type="spellEnd"/>
+      <w:r>
+        <w:t xml:space="preserve">, S. Record, B. </w:t>
+      </w:r>
+      <w:proofErr w:type="spellStart"/>
+      <w:r>
+        <w:t>Baiser</w:t>
+      </w:r>
+      <w:proofErr w:type="spellEnd"/>
+      <w:r>
+        <w:t xml:space="preserve">, J. </w:t>
+      </w:r>
+      <w:proofErr w:type="spellStart"/>
+      <w:r>
+        <w:t>Belmaker</w:t>
+      </w:r>
+      <w:proofErr w:type="spellEnd"/>
+      <w:r>
+        <w:t xml:space="preserve">, M.-N. </w:t>
+      </w:r>
+      <w:proofErr w:type="spellStart"/>
+      <w:r>
+        <w:t>Tuanmu</w:t>
+      </w:r>
+      <w:proofErr w:type="spellEnd"/>
+      <w:r>
+        <w:t xml:space="preserve">, A. Strecker, L. </w:t>
+      </w:r>
+      <w:proofErr w:type="spellStart"/>
+      <w:r>
+        <w:t>Beaudrot</w:t>
+      </w:r>
+      <w:proofErr w:type="spellEnd"/>
+      <w:r>
+        <w:t xml:space="preserve">, and K. M. Thibault. 2018. Among-species overlap in rodent body size distributions predicts species richness along a temperature gradient. </w:t>
+      </w:r>
+      <w:proofErr w:type="spellStart"/>
+      <w:r>
+        <w:t>Ecography</w:t>
+      </w:r>
+      <w:proofErr w:type="spellEnd"/>
+      <w:r>
+        <w:t xml:space="preserve"> 41:1718–1727.</w:t>
+      </w:r>
+    </w:p>
+    <w:p>
+      <w:bookmarkStart w:id="43" w:name="ref-schipper2016"/>
       <w:bookmarkEnd w:id="42"/>
-      <w:r>
-        <w:t>Petchey, O. L., and A. Belgrano. 2010. Body-size distributions and size-spectra: Universal indicators of ecological status? Biology Letters 6:434–437.</w:t>
-      </w:r>
-    </w:p>
-    <w:p>
-      <w:bookmarkStart w:id="44" w:name="ref-pinheiro2020"/>
-      <w:bookmarkEnd w:id="43"/>
-      <w:r>
-        <w:t xml:space="preserve">Pinheiro, J., D. Bates, S. </w:t>
-      </w:r>
-      <w:proofErr w:type="spellStart"/>
-      <w:r>
-        <w:t>DebRoy</w:t>
-      </w:r>
-      <w:proofErr w:type="spellEnd"/>
-      <w:r>
-        <w:t xml:space="preserve">, D. Sarkar, and R Core Team. 2020. </w:t>
-      </w:r>
-      <w:proofErr w:type="spellStart"/>
-      <w:r>
-        <w:t>Nlme</w:t>
-      </w:r>
-      <w:proofErr w:type="spellEnd"/>
-      <w:r>
-        <w:t>: Linear and Nonlinear Mixed Effects Models.</w:t>
-      </w:r>
-    </w:p>
-    <w:p>
-      <w:bookmarkStart w:id="45" w:name="ref-read2018"/>
-      <w:bookmarkEnd w:id="44"/>
-      <w:r>
-        <w:t xml:space="preserve">Read, Q. D., J. M. Grady, P. L. </w:t>
-      </w:r>
-      <w:proofErr w:type="spellStart"/>
-      <w:r>
-        <w:t>Zarnetske</w:t>
-      </w:r>
-      <w:proofErr w:type="spellEnd"/>
-      <w:r>
-        <w:t xml:space="preserve">, S. Record, B. </w:t>
-      </w:r>
-      <w:proofErr w:type="spellStart"/>
-      <w:r>
-        <w:t>Baiser</w:t>
-      </w:r>
-      <w:proofErr w:type="spellEnd"/>
-      <w:r>
-        <w:t xml:space="preserve">, J. </w:t>
-      </w:r>
-      <w:proofErr w:type="spellStart"/>
-      <w:r>
-        <w:t>Belmaker</w:t>
-      </w:r>
-      <w:proofErr w:type="spellEnd"/>
-      <w:r>
-        <w:t xml:space="preserve">, M.-N. </w:t>
-      </w:r>
-      <w:proofErr w:type="spellStart"/>
-      <w:r>
-        <w:t>Tuanmu</w:t>
-      </w:r>
-      <w:proofErr w:type="spellEnd"/>
-      <w:r>
-        <w:t xml:space="preserve">, A. Strecker, L. </w:t>
-      </w:r>
-      <w:proofErr w:type="spellStart"/>
-      <w:r>
-        <w:t>Beaudrot</w:t>
-      </w:r>
-      <w:proofErr w:type="spellEnd"/>
-      <w:r>
-        <w:t xml:space="preserve">, and K. M. Thibault. 2018. Among-species overlap in rodent body size distributions predicts species richness along a temperature gradient. </w:t>
-      </w:r>
-      <w:proofErr w:type="spellStart"/>
-      <w:r>
-        <w:t>Ecography</w:t>
-      </w:r>
-      <w:proofErr w:type="spellEnd"/>
-      <w:r>
-        <w:t xml:space="preserve"> 41:1718–1727.</w:t>
-      </w:r>
-    </w:p>
-    <w:p>
-      <w:bookmarkStart w:id="46" w:name="ref-schipper2016"/>
-      <w:bookmarkEnd w:id="45"/>
       <w:r>
         <w:lastRenderedPageBreak/>
         <w:t xml:space="preserve">Schipper, A. M., J. </w:t>
@@ -3504,97 +3583,97 @@
       </w:r>
     </w:p>
     <w:p>
-      <w:bookmarkStart w:id="47" w:name="ref-schmitz2018"/>
+      <w:bookmarkStart w:id="44" w:name="ref-schmitz2018"/>
+      <w:bookmarkEnd w:id="43"/>
+      <w:r>
+        <w:t xml:space="preserve">Schmitz, O. J., C. C. </w:t>
+      </w:r>
+      <w:proofErr w:type="spellStart"/>
+      <w:r>
+        <w:t>Wilmers</w:t>
+      </w:r>
+      <w:proofErr w:type="spellEnd"/>
+      <w:r>
+        <w:t xml:space="preserve">, S. J. Leroux, C. E. Doughty, T. B. Atwood, M. </w:t>
+      </w:r>
+      <w:proofErr w:type="spellStart"/>
+      <w:r>
+        <w:t>Galetti</w:t>
+      </w:r>
+      <w:proofErr w:type="spellEnd"/>
+      <w:r>
+        <w:t xml:space="preserve">, A. B. Davies, and S. J. Goetz. 2018. Animals and the </w:t>
+      </w:r>
+      <w:proofErr w:type="spellStart"/>
+      <w:r>
+        <w:t>zoogeochemistry</w:t>
+      </w:r>
+      <w:proofErr w:type="spellEnd"/>
+      <w:r>
+        <w:t xml:space="preserve"> of the carbon cycle. Science.</w:t>
+      </w:r>
+    </w:p>
+    <w:p>
+      <w:bookmarkStart w:id="45" w:name="ref-smith2018"/>
+      <w:bookmarkEnd w:id="44"/>
+      <w:r>
+        <w:t>Smith, F. A., R. E. Elliott Smith, S. K. Lyons, and J. L. Payne. 2018. Body size downgrading of mammals over the late Quaternary. Science 360:310–313.</w:t>
+      </w:r>
+    </w:p>
+    <w:p>
+      <w:bookmarkStart w:id="46" w:name="ref-supp2014a"/>
+      <w:bookmarkEnd w:id="45"/>
+      <w:r>
+        <w:t>Supp, S. R., and S. K. M. Ernest. 2014. Species-level and community-level responses to disturbance: A cross-community analysis. Ecology 95:1717–1723.</w:t>
+      </w:r>
+    </w:p>
+    <w:p>
+      <w:bookmarkStart w:id="47" w:name="ref-terry2015"/>
       <w:bookmarkEnd w:id="46"/>
       <w:r>
-        <w:t xml:space="preserve">Schmitz, O. J., C. C. </w:t>
-      </w:r>
-      <w:proofErr w:type="spellStart"/>
-      <w:r>
-        <w:t>Wilmers</w:t>
-      </w:r>
-      <w:proofErr w:type="spellEnd"/>
-      <w:r>
-        <w:t xml:space="preserve">, S. J. Leroux, C. E. Doughty, T. B. Atwood, M. </w:t>
-      </w:r>
-      <w:proofErr w:type="spellStart"/>
-      <w:r>
-        <w:t>Galetti</w:t>
-      </w:r>
-      <w:proofErr w:type="spellEnd"/>
-      <w:r>
-        <w:t xml:space="preserve">, A. B. Davies, and S. J. Goetz. 2018. Animals and the </w:t>
-      </w:r>
-      <w:proofErr w:type="spellStart"/>
-      <w:r>
-        <w:t>zoogeochemistry</w:t>
-      </w:r>
-      <w:proofErr w:type="spellEnd"/>
-      <w:r>
-        <w:t xml:space="preserve"> of the carbon cycle. Science.</w:t>
-      </w:r>
-    </w:p>
-    <w:p>
-      <w:bookmarkStart w:id="48" w:name="ref-smith2018"/>
+        <w:t>Terry, R. C., and R. J. Rowe. 2015. Energy flow and functional compensation in Great Basin small mammals under natural and anthropogenic environmental change. Proceedings of the National Academy of Sciences 112:9656–9661.</w:t>
+      </w:r>
+    </w:p>
+    <w:p>
+      <w:bookmarkStart w:id="48" w:name="ref-thibault2011"/>
       <w:bookmarkEnd w:id="47"/>
       <w:r>
-        <w:t>Smith, F. A., R. E. Elliott Smith, S. K. Lyons, and J. L. Payne. 2018. Body size downgrading of mammals over the late Quaternary. Science 360:310–313.</w:t>
-      </w:r>
-    </w:p>
-    <w:p>
-      <w:bookmarkStart w:id="49" w:name="ref-supp2014a"/>
+        <w:t xml:space="preserve">Thibault, K. M., E. P. White, A. H. </w:t>
+      </w:r>
+      <w:proofErr w:type="spellStart"/>
+      <w:r>
+        <w:t>Hurlbert</w:t>
+      </w:r>
+      <w:proofErr w:type="spellEnd"/>
+      <w:r>
+        <w:t>, and S. K. M. Ernest. 2011. Multimodality in the individual size distributions of bird communities. Global Ecology and Biogeography 20:145–153.</w:t>
+      </w:r>
+    </w:p>
+    <w:p>
+      <w:bookmarkStart w:id="49" w:name="ref-vanvalen1973"/>
       <w:bookmarkEnd w:id="48"/>
       <w:r>
-        <w:t>Supp, S. R., and S. K. M. Ernest. 2014. Species-level and community-level responses to disturbance: A cross-community analysis. Ecology 95:1717–1723.</w:t>
-      </w:r>
-    </w:p>
-    <w:p>
-      <w:bookmarkStart w:id="50" w:name="ref-terry2015"/>
+        <w:t xml:space="preserve">Van </w:t>
+      </w:r>
+      <w:proofErr w:type="spellStart"/>
+      <w:r>
+        <w:t>Valen</w:t>
+      </w:r>
+      <w:proofErr w:type="spellEnd"/>
+      <w:r>
+        <w:t>, L. 1973. A new evolutionary law. Evolutionary Theory 1:1–30.</w:t>
+      </w:r>
+    </w:p>
+    <w:p>
+      <w:bookmarkStart w:id="50" w:name="ref-warwick1994"/>
       <w:bookmarkEnd w:id="49"/>
       <w:r>
-        <w:t>Terry, R. C., and R. J. Rowe. 2015. Energy flow and functional compensation in Great Basin small mammals under natural and anthropogenic environmental change. Proceedings of the National Academy of Sciences 112:9656–9661.</w:t>
-      </w:r>
-    </w:p>
-    <w:p>
-      <w:bookmarkStart w:id="51" w:name="ref-thibault2011"/>
+        <w:t>Warwick, R. M., and K. R. Clarke. 1994. Relearning the ABC: Taxonomic changes and abundance/biomass relationships in disturbed benthic communities. Marine Biology 118:739–744.</w:t>
+      </w:r>
+    </w:p>
+    <w:p>
+      <w:bookmarkStart w:id="51" w:name="ref-white2004a"/>
       <w:bookmarkEnd w:id="50"/>
-      <w:r>
-        <w:t xml:space="preserve">Thibault, K. M., E. P. White, A. H. </w:t>
-      </w:r>
-      <w:proofErr w:type="spellStart"/>
-      <w:r>
-        <w:t>Hurlbert</w:t>
-      </w:r>
-      <w:proofErr w:type="spellEnd"/>
-      <w:r>
-        <w:t>, and S. K. M. Ernest. 2011. Multimodality in the individual size distributions of bird communities. Global Ecology and Biogeography 20:145–153.</w:t>
-      </w:r>
-    </w:p>
-    <w:p>
-      <w:bookmarkStart w:id="52" w:name="ref-vanvalen1973"/>
-      <w:bookmarkEnd w:id="51"/>
-      <w:r>
-        <w:t xml:space="preserve">Van </w:t>
-      </w:r>
-      <w:proofErr w:type="spellStart"/>
-      <w:r>
-        <w:t>Valen</w:t>
-      </w:r>
-      <w:proofErr w:type="spellEnd"/>
-      <w:r>
-        <w:t>, L. 1973. A new evolutionary law. Evolutionary Theory 1:1–30.</w:t>
-      </w:r>
-    </w:p>
-    <w:p>
-      <w:bookmarkStart w:id="53" w:name="ref-warwick1994"/>
-      <w:bookmarkEnd w:id="52"/>
-      <w:r>
-        <w:t>Warwick, R. M., and K. R. Clarke. 1994. Relearning the ABC: Taxonomic changes and abundance/biomass relationships in disturbed benthic communities. Marine Biology 118:739–744.</w:t>
-      </w:r>
-    </w:p>
-    <w:p>
-      <w:bookmarkStart w:id="54" w:name="ref-white2004a"/>
-      <w:bookmarkEnd w:id="53"/>
       <w:r>
         <w:lastRenderedPageBreak/>
         <w:t xml:space="preserve">White, E. P. 2004. Two-phase </w:t>
@@ -3609,105 +3688,105 @@
       </w:r>
     </w:p>
     <w:p>
-      <w:bookmarkStart w:id="55" w:name="ref-white2007"/>
+      <w:bookmarkStart w:id="52" w:name="ref-white2007"/>
+      <w:bookmarkEnd w:id="51"/>
+      <w:r>
+        <w:t xml:space="preserve">White, E. P., S. K. M. Ernest, A. J. </w:t>
+      </w:r>
+      <w:proofErr w:type="spellStart"/>
+      <w:r>
+        <w:t>Kerkhoff</w:t>
+      </w:r>
+      <w:proofErr w:type="spellEnd"/>
+      <w:r>
+        <w:t xml:space="preserve">, and B. J. </w:t>
+      </w:r>
+      <w:proofErr w:type="spellStart"/>
+      <w:r>
+        <w:t>Enquist</w:t>
+      </w:r>
+      <w:proofErr w:type="spellEnd"/>
+      <w:r>
+        <w:t>. 2007. Relationships between body size and abundance in ecology. Trends in Ecology &amp; Evolution 22:323–330.</w:t>
+      </w:r>
+    </w:p>
+    <w:p>
+      <w:bookmarkStart w:id="53" w:name="ref-white2004"/>
+      <w:bookmarkEnd w:id="52"/>
+      <w:r>
+        <w:t>White, E. P., S. K. M. Ernest, and K. M. Thibault. 2004. Trade-offs in Community Properties through Time in a Desert Rodent Community. The American Naturalist 164:670–676.</w:t>
+      </w:r>
+    </w:p>
+    <w:p>
+      <w:bookmarkStart w:id="54" w:name="ref-ye2020"/>
+      <w:bookmarkEnd w:id="53"/>
+      <w:r>
+        <w:t xml:space="preserve">Ye, H., E. K. Bledsoe, R. Diaz, S. K. M. Ernest, J. L. </w:t>
+      </w:r>
+      <w:proofErr w:type="spellStart"/>
+      <w:r>
+        <w:t>Simonis</w:t>
+      </w:r>
+      <w:proofErr w:type="spellEnd"/>
+      <w:r>
+        <w:t xml:space="preserve">, E. P. White, and G. M. Yenni. 2020, May. Macroecological Analyses of Time Series Structure. </w:t>
+      </w:r>
+      <w:proofErr w:type="spellStart"/>
+      <w:r>
+        <w:t>Zenodo</w:t>
+      </w:r>
+      <w:proofErr w:type="spellEnd"/>
+      <w:r>
+        <w:t>.</w:t>
+      </w:r>
+    </w:p>
+    <w:p>
+      <w:bookmarkStart w:id="55" w:name="ref-yen2017"/>
       <w:bookmarkEnd w:id="54"/>
       <w:r>
-        <w:t xml:space="preserve">White, E. P., S. K. M. Ernest, A. J. </w:t>
-      </w:r>
-      <w:proofErr w:type="spellStart"/>
-      <w:r>
-        <w:t>Kerkhoff</w:t>
-      </w:r>
-      <w:proofErr w:type="spellEnd"/>
-      <w:r>
-        <w:t xml:space="preserve">, and B. J. </w:t>
-      </w:r>
-      <w:proofErr w:type="spellStart"/>
-      <w:r>
-        <w:t>Enquist</w:t>
-      </w:r>
-      <w:proofErr w:type="spellEnd"/>
-      <w:r>
-        <w:t>. 2007. Relationships between body size and abundance in ecology. Trends in Ecology &amp; Evolution 22:323–330.</w:t>
-      </w:r>
-    </w:p>
-    <w:p>
-      <w:bookmarkStart w:id="56" w:name="ref-white2004"/>
+        <w:t xml:space="preserve">Yen, J. D. L., J. R. Thomson, J. M. Keith, D. M. </w:t>
+      </w:r>
+      <w:proofErr w:type="spellStart"/>
+      <w:r>
+        <w:t>Paganin</w:t>
+      </w:r>
+      <w:proofErr w:type="spellEnd"/>
+      <w:r>
+        <w:t xml:space="preserve">, E. Fleishman, D. S. </w:t>
+      </w:r>
+      <w:proofErr w:type="spellStart"/>
+      <w:r>
+        <w:t>Dobkin</w:t>
+      </w:r>
+      <w:proofErr w:type="spellEnd"/>
+      <w:r>
+        <w:t>, J. M. Bennett, and R. Mac Nally. 2017. Balancing generality and specificity in ecological gradient analysis with species abundance distributions and individual size distributions: Community distributions along environmental gradients. Global Ecology and Biogeography 26:318–332.</w:t>
+      </w:r>
+    </w:p>
+    <w:p>
+      <w:bookmarkStart w:id="56" w:name="ref-young2016"/>
       <w:bookmarkEnd w:id="55"/>
       <w:r>
-        <w:t>White, E. P., S. K. M. Ernest, and K. M. Thibault. 2004. Trade-offs in Community Properties through Time in a Desert Rodent Community. The American Naturalist 164:670–676.</w:t>
-      </w:r>
-    </w:p>
-    <w:p>
-      <w:bookmarkStart w:id="57" w:name="ref-ye2020"/>
+        <w:t xml:space="preserve">Young, H. S., D. J. McCauley, M. </w:t>
+      </w:r>
+      <w:proofErr w:type="spellStart"/>
+      <w:r>
+        <w:t>Galetti</w:t>
+      </w:r>
+      <w:proofErr w:type="spellEnd"/>
+      <w:r>
+        <w:t xml:space="preserve">, and R. </w:t>
+      </w:r>
+      <w:proofErr w:type="spellStart"/>
+      <w:r>
+        <w:t>Dirzo</w:t>
+      </w:r>
+      <w:proofErr w:type="spellEnd"/>
+      <w:r>
+        <w:t>. 2016. Patterns, Causes, and Consequences of Anthropocene Defaunation. Annual Review of Ecology, Evolution, and Systematics 47:333–358.</w:t>
+      </w:r>
+      <w:bookmarkEnd w:id="15"/>
       <w:bookmarkEnd w:id="56"/>
-      <w:r>
-        <w:t xml:space="preserve">Ye, H., E. K. Bledsoe, R. Diaz, S. K. M. Ernest, J. L. </w:t>
-      </w:r>
-      <w:proofErr w:type="spellStart"/>
-      <w:r>
-        <w:t>Simonis</w:t>
-      </w:r>
-      <w:proofErr w:type="spellEnd"/>
-      <w:r>
-        <w:t xml:space="preserve">, E. P. White, and G. M. Yenni. 2020, May. Macroecological Analyses of Time Series Structure. </w:t>
-      </w:r>
-      <w:proofErr w:type="spellStart"/>
-      <w:r>
-        <w:t>Zenodo</w:t>
-      </w:r>
-      <w:proofErr w:type="spellEnd"/>
-      <w:r>
-        <w:t>.</w:t>
-      </w:r>
-    </w:p>
-    <w:p>
-      <w:bookmarkStart w:id="58" w:name="ref-yen2017"/>
-      <w:bookmarkEnd w:id="57"/>
-      <w:r>
-        <w:t xml:space="preserve">Yen, J. D. L., J. R. Thomson, J. M. Keith, D. M. </w:t>
-      </w:r>
-      <w:proofErr w:type="spellStart"/>
-      <w:r>
-        <w:t>Paganin</w:t>
-      </w:r>
-      <w:proofErr w:type="spellEnd"/>
-      <w:r>
-        <w:t xml:space="preserve">, E. Fleishman, D. S. </w:t>
-      </w:r>
-      <w:proofErr w:type="spellStart"/>
-      <w:r>
-        <w:t>Dobkin</w:t>
-      </w:r>
-      <w:proofErr w:type="spellEnd"/>
-      <w:r>
-        <w:t>, J. M. Bennett, and R. Mac Nally. 2017. Balancing generality and specificity in ecological gradient analysis with species abundance distributions and individual size distributions: Community distributions along environmental gradients. Global Ecology and Biogeography 26:318–332.</w:t>
-      </w:r>
-    </w:p>
-    <w:p>
-      <w:bookmarkStart w:id="59" w:name="ref-young2016"/>
-      <w:bookmarkEnd w:id="58"/>
-      <w:r>
-        <w:t xml:space="preserve">Young, H. S., D. J. McCauley, M. </w:t>
-      </w:r>
-      <w:proofErr w:type="spellStart"/>
-      <w:r>
-        <w:t>Galetti</w:t>
-      </w:r>
-      <w:proofErr w:type="spellEnd"/>
-      <w:r>
-        <w:t xml:space="preserve">, and R. </w:t>
-      </w:r>
-      <w:proofErr w:type="spellStart"/>
-      <w:r>
-        <w:t>Dirzo</w:t>
-      </w:r>
-      <w:proofErr w:type="spellEnd"/>
-      <w:r>
-        <w:t>. 2016. Patterns, Causes, and Consequences of Anthropocene Defaunation. Annual Review of Ecology, Evolution, and Systematics 47:333–358.</w:t>
-      </w:r>
-      <w:bookmarkEnd w:id="18"/>
-      <w:bookmarkEnd w:id="59"/>
     </w:p>
     <w:p>
       <w:pPr>
@@ -3735,7 +3814,7 @@
       <w:r>
         <w:t xml:space="preserve">, 1–11. </w:t>
       </w:r>
-      <w:hyperlink r:id="rId11" w:history="1">
+      <w:hyperlink r:id="rId8" w:history="1">
         <w:r>
           <w:t>https://doi.org/10.1038/s41559-022-01893-x</w:t>
         </w:r>
@@ -3760,24 +3839,28 @@
         <w:t xml:space="preserve">Data availability: </w:t>
       </w:r>
       <w:r>
-        <w:t xml:space="preserve">All data and code supporting this manuscript are available online on GitHub. For the purposes of double-blind review, we have uploaded a copy of these analyses to a burner GitHub repository </w:t>
-      </w:r>
-      <w:commentRangeStart w:id="60"/>
-      <w:r>
-        <w:t>at</w:t>
-      </w:r>
-      <w:commentRangeEnd w:id="60"/>
-      <w:r>
-        <w:rPr>
-          <w:rStyle w:val="CommentReference"/>
-        </w:rPr>
-        <w:commentReference w:id="60"/>
-      </w:r>
-      <w:proofErr w:type="gramStart"/>
-      <w:r>
-        <w:t>: .</w:t>
-      </w:r>
-      <w:proofErr w:type="gramEnd"/>
+        <w:t xml:space="preserve">All data and code supporting this manuscript are available online on GitHub. For the purposes of double-blind review, we have uploaded a copy of these analyses to a </w:t>
+      </w:r>
+      <w:r>
+        <w:t>temporary</w:t>
+      </w:r>
+      <w:r>
+        <w:t xml:space="preserve"> GitHub repository at</w:t>
+      </w:r>
+      <w:r>
+        <w:t xml:space="preserve"> </w:t>
+      </w:r>
+      <w:hyperlink r:id="rId9" w:history="1">
+        <w:r>
+          <w:rPr>
+            <w:rStyle w:val="Hyperlink"/>
+          </w:rPr>
+          <w:t>https://github.com/bbssizeshifts/BBSsims</w:t>
+        </w:r>
+      </w:hyperlink>
+      <w:r>
+        <w:t>.</w:t>
+      </w:r>
       <w:r>
         <w:t xml:space="preserve"> Upon manuscript acceptance, these will be archived in perpetuity on </w:t>
       </w:r>
@@ -3853,16 +3936,15 @@
         <w:tblLook w:val="07E0" w:firstRow="1" w:lastRow="1" w:firstColumn="1" w:lastColumn="1" w:noHBand="1" w:noVBand="1"/>
       </w:tblPr>
       <w:tblGrid>
-        <w:gridCol w:w="1850"/>
-        <w:gridCol w:w="2381"/>
-        <w:gridCol w:w="1946"/>
-        <w:gridCol w:w="2191"/>
+        <w:gridCol w:w="1868"/>
+        <w:gridCol w:w="2326"/>
+        <w:gridCol w:w="1963"/>
+        <w:gridCol w:w="2211"/>
       </w:tblGrid>
       <w:tr>
         <w:tc>
           <w:tcPr>
             <w:tcW w:w="0" w:type="auto"/>
-            <w:vAlign w:val="bottom"/>
           </w:tcPr>
           <w:p>
             <w:r>
@@ -3873,18 +3955,16 @@
         <w:tc>
           <w:tcPr>
             <w:tcW w:w="0" w:type="auto"/>
-            <w:vAlign w:val="bottom"/>
           </w:tcPr>
           <w:p>
             <w:r>
-              <w:t>Syndrome</w:t>
+              <w:t>Selected model</w:t>
             </w:r>
           </w:p>
         </w:tc>
         <w:tc>
           <w:tcPr>
             <w:tcW w:w="0" w:type="auto"/>
-            <w:vAlign w:val="bottom"/>
           </w:tcPr>
           <w:p>
             <w:pPr>
@@ -3898,7 +3978,6 @@
         <w:tc>
           <w:tcPr>
             <w:tcW w:w="0" w:type="auto"/>
-            <w:vAlign w:val="bottom"/>
           </w:tcPr>
           <w:p>
             <w:pPr>
@@ -3927,7 +4006,7 @@
           </w:tcPr>
           <w:p>
             <w:r>
-              <w:t>No directional change</w:t>
+              <w:t>Intercept-only</w:t>
             </w:r>
           </w:p>
         </w:tc>
@@ -3940,7 +4019,7 @@
               <w:jc w:val="right"/>
             </w:pPr>
             <w:r>
-              <w:t>239</w:t>
+              <w:t>238</w:t>
             </w:r>
           </w:p>
         </w:tc>
@@ -3975,7 +4054,7 @@
           </w:tcPr>
           <w:p>
             <w:r>
-              <w:t>Coupled trend</w:t>
+              <w:t>Trend, not decoupled</w:t>
             </w:r>
           </w:p>
         </w:tc>
@@ -3988,7 +4067,7 @@
               <w:jc w:val="right"/>
             </w:pPr>
             <w:r>
-              <w:t>351</w:t>
+              <w:t>352</w:t>
             </w:r>
           </w:p>
         </w:tc>
@@ -4001,7 +4080,7 @@
               <w:jc w:val="right"/>
             </w:pPr>
             <w:r>
-              <w:t>0.47</w:t>
+              <w:t>0.48</w:t>
             </w:r>
           </w:p>
         </w:tc>
@@ -4071,7 +4150,7 @@
           </w:tcPr>
           <w:p>
             <w:r>
-              <w:t>No directional change</w:t>
+              <w:t>Intercept-only</w:t>
             </w:r>
           </w:p>
         </w:tc>
@@ -4119,7 +4198,7 @@
           </w:tcPr>
           <w:p>
             <w:r>
-              <w:t>Coupled trend</w:t>
+              <w:t>Trend, not decoupled</w:t>
             </w:r>
           </w:p>
         </w:tc>
@@ -4469,7 +4548,10 @@
               <w:jc w:val="right"/>
             </w:pPr>
             <w:r>
-              <w:t>500</w:t>
+              <w:t>50</w:t>
+            </w:r>
+            <w:r>
+              <w:t>1</w:t>
             </w:r>
           </w:p>
         </w:tc>
@@ -4533,7 +4615,7 @@
           <w:bCs/>
         </w:rPr>
       </w:pPr>
-      <w:bookmarkStart w:id="61" w:name="X7cf9e2c66cae91482f0f316d0c0dac24358c362"/>
+      <w:bookmarkStart w:id="57" w:name="X7cf9e2c66cae91482f0f316d0c0dac24358c362"/>
       <w:r>
         <w:rPr>
           <w:b/>
@@ -4541,7 +4623,7 @@
         </w:rPr>
         <w:t xml:space="preserve">Table 2. </w:t>
       </w:r>
-      <w:bookmarkEnd w:id="61"/>
+      <w:bookmarkEnd w:id="57"/>
     </w:p>
     <w:p>
       <w:r>
@@ -4555,7 +4637,13 @@
         <w:t xml:space="preserve">n </w:t>
       </w:r>
       <w:r>
-        <w:t xml:space="preserve">= 500; for energy use, </w:t>
+        <w:t>= 50</w:t>
+      </w:r>
+      <w:r>
+        <w:t>1</w:t>
+      </w:r>
+      <w:r>
+        <w:t xml:space="preserve">; for energy use, </w:t>
       </w:r>
       <w:r>
         <w:rPr>
@@ -4611,7 +4699,7 @@
       </w:r>
     </w:p>
     <w:p>
-      <w:bookmarkStart w:id="62" w:name="figure-1."/>
+      <w:bookmarkStart w:id="58" w:name="figure-1."/>
       <w:r>
         <w:rPr>
           <w:b/>
@@ -4619,7 +4707,7 @@
         </w:rPr>
         <w:t>Figure 1.</w:t>
       </w:r>
-      <w:bookmarkEnd w:id="62"/>
+      <w:bookmarkEnd w:id="58"/>
       <w:r>
         <w:rPr>
           <w:b/>
@@ -4721,7 +4809,7 @@
           <w:color w:val="666666"/>
         </w:rPr>
       </w:pPr>
-      <w:bookmarkStart w:id="63" w:name="Xdeec4fde0abb4914eb92aec12c8ab2e89cb5ae2"/>
+      <w:bookmarkStart w:id="59" w:name="Xdeec4fde0abb4914eb92aec12c8ab2e89cb5ae2"/>
       <w:r>
         <w:br w:type="page"/>
       </w:r>
@@ -4741,9 +4829,15 @@
         <w:lastRenderedPageBreak/>
         <w:t xml:space="preserve">Figure 2. </w:t>
       </w:r>
-      <w:bookmarkEnd w:id="63"/>
-      <w:r>
-        <w:t>Histograms showing the direction and magnitude of long-term trends for the abundance-driven (null-model; left) and observed (right) changes in biomass (A) and energy use (B), for communities with a significant slope and/or interaction term (for biomass, 500/739 routes; for energy use, 509/739 routes</w:t>
+      <w:bookmarkEnd w:id="59"/>
+      <w:r>
+        <w:t>Histograms showing the direction and magnitude of long-term trends for the abundance-driven (null-model; left) and observed (right) changes in biomass (A) and energy use (B), for communities with a significant slope and/or interaction term (for biomass, 50</w:t>
+      </w:r>
+      <w:r>
+        <w:t>1</w:t>
+      </w:r>
+      <w:r>
+        <w:t>/739 routes; for energy use, 509/739 routes</w:t>
       </w:r>
       <w:r>
         <w:t>; Table 1</w:t>
@@ -4762,7 +4856,7 @@
       <w:r>
         <w:t>. For biomass, observed dynamics are balanced evenly between increases (49% of routes) and decreases (51%) - indicating that changes in the size structure produce qualitatively different long-term trends for biomass than would be expected given abundance changes alone. However, trends for energy use (which scales nonlinearly with biomass) are dominated by decreases (35% of routes), more closely mirroring the trends expected given changes in individual abundance alone.</w:t>
       </w:r>
-      <w:bookmarkStart w:id="64" w:name="X789e5a960792e8dde223201740b01f26d2f25ba"/>
+      <w:bookmarkStart w:id="60" w:name="X789e5a960792e8dde223201740b01f26d2f25ba"/>
     </w:p>
     <w:p>
       <w:pPr>
@@ -4781,7 +4875,7 @@
         <w:lastRenderedPageBreak/>
         <w:t xml:space="preserve">Figure 3. </w:t>
       </w:r>
-      <w:bookmarkEnd w:id="64"/>
+      <w:bookmarkEnd w:id="60"/>
       <w:r>
         <w:t xml:space="preserve">Observed change (ratio of last fitted value to first fitted value, y-axis) in total biomass (left) and total energy use (right) compared to the change expected only due to changes in </w:t>
       </w:r>
@@ -4858,7 +4952,7 @@
           <w:bCs/>
         </w:rPr>
       </w:pPr>
-      <w:bookmarkStart w:id="65" w:name="X7f8135000bc5a650b0df27bc14c80f03923ddde"/>
+      <w:bookmarkStart w:id="61" w:name="X7f8135000bc5a650b0df27bc14c80f03923ddde"/>
       <w:r>
         <w:rPr>
           <w:b/>
@@ -4867,7 +4961,7 @@
         <w:lastRenderedPageBreak/>
         <w:t xml:space="preserve">Figure 4. </w:t>
       </w:r>
-      <w:bookmarkEnd w:id="65"/>
+      <w:bookmarkEnd w:id="61"/>
       <w:r>
         <w:t xml:space="preserve">Histograms of (A) </w:t>
       </w:r>
@@ -5055,9 +5149,9 @@
           <w:noProof/>
         </w:rPr>
         <w:drawing>
-          <wp:inline distT="0" distB="0" distL="0" distR="0" wp14:anchorId="641401EE" wp14:editId="398F2B7F">
+          <wp:inline distT="0" distB="0" distL="0" distR="0" wp14:anchorId="641401EE" wp14:editId="484090F9">
             <wp:extent cx="5613400" cy="4210050"/>
-            <wp:effectExtent l="0" t="0" r="0" b="0"/>
+            <wp:effectExtent l="0" t="0" r="0" b="6350"/>
             <wp:docPr id="1" name="Picture"/>
             <wp:cNvGraphicFramePr/>
             <a:graphic xmlns:a="http://schemas.openxmlformats.org/drawingml/2006/main">
@@ -5070,7 +5164,7 @@
                     </pic:cNvPicPr>
                   </pic:nvPicPr>
                   <pic:blipFill>
-                    <a:blip r:embed="rId12">
+                    <a:blip r:embed="rId10">
                       <a:extLst>
                         <a:ext uri="{28A0092B-C50C-407E-A947-70E740481C1C}">
                           <a14:useLocalDpi xmlns:a14="http://schemas.microsoft.com/office/drawing/2010/main" val="0"/>
@@ -5147,7 +5241,7 @@
           <w:noProof/>
         </w:rPr>
         <w:drawing>
-          <wp:inline distT="0" distB="0" distL="0" distR="0" wp14:anchorId="368E00F4" wp14:editId="29801210">
+          <wp:inline distT="0" distB="0" distL="0" distR="0" wp14:anchorId="368E00F4" wp14:editId="5AF4C94A">
             <wp:extent cx="4876800" cy="4876800"/>
             <wp:effectExtent l="0" t="0" r="0" b="0"/>
             <wp:docPr id="2" name="Picture"/>
@@ -5162,7 +5256,7 @@
                     </pic:cNvPicPr>
                   </pic:nvPicPr>
                   <pic:blipFill>
-                    <a:blip r:embed="rId13">
+                    <a:blip r:embed="rId11">
                       <a:extLst>
                         <a:ext uri="{28A0092B-C50C-407E-A947-70E740481C1C}">
                           <a14:useLocalDpi xmlns:a14="http://schemas.microsoft.com/office/drawing/2010/main" val="0"/>
@@ -5239,8 +5333,8 @@
           <w:noProof/>
         </w:rPr>
         <w:drawing>
-          <wp:inline distT="0" distB="0" distL="0" distR="0" wp14:anchorId="4F2BC490" wp14:editId="0997C97B">
-            <wp:extent cx="4457303" cy="3241675"/>
+          <wp:inline distT="0" distB="0" distL="0" distR="0" wp14:anchorId="4F2BC490" wp14:editId="441B965E">
+            <wp:extent cx="4448985" cy="3241675"/>
             <wp:effectExtent l="0" t="0" r="0" b="0"/>
             <wp:docPr id="3" name="Picture"/>
             <wp:cNvGraphicFramePr/>
@@ -5254,7 +5348,7 @@
                     </pic:cNvPicPr>
                   </pic:nvPicPr>
                   <pic:blipFill>
-                    <a:blip r:embed="rId14">
+                    <a:blip r:embed="rId12">
                       <a:extLst>
                         <a:ext uri="{28A0092B-C50C-407E-A947-70E740481C1C}">
                           <a14:useLocalDpi xmlns:a14="http://schemas.microsoft.com/office/drawing/2010/main" val="0"/>
@@ -5268,7 +5362,7 @@
                   <pic:spPr bwMode="auto">
                     <a:xfrm>
                       <a:off x="0" y="0"/>
-                      <a:ext cx="4457303" cy="3241675"/>
+                      <a:ext cx="4448985" cy="3241675"/>
                     </a:xfrm>
                     <a:prstGeom prst="rect">
                       <a:avLst/>
@@ -5325,8 +5419,8 @@
           <w:noProof/>
         </w:rPr>
         <w:drawing>
-          <wp:inline distT="0" distB="0" distL="0" distR="0" wp14:anchorId="091DC658" wp14:editId="792BB92C">
-            <wp:extent cx="5547360" cy="3467100"/>
+          <wp:inline distT="0" distB="0" distL="0" distR="0" wp14:anchorId="091DC658" wp14:editId="6AEA26C0">
+            <wp:extent cx="5537893" cy="3467100"/>
             <wp:effectExtent l="0" t="0" r="0" b="0"/>
             <wp:docPr id="4" name="Picture"/>
             <wp:cNvGraphicFramePr/>
@@ -5340,7 +5434,7 @@
                     </pic:cNvPicPr>
                   </pic:nvPicPr>
                   <pic:blipFill>
-                    <a:blip r:embed="rId15">
+                    <a:blip r:embed="rId13">
                       <a:extLst>
                         <a:ext uri="{28A0092B-C50C-407E-A947-70E740481C1C}">
                           <a14:useLocalDpi xmlns:a14="http://schemas.microsoft.com/office/drawing/2010/main" val="0"/>
@@ -5354,7 +5448,7 @@
                   <pic:spPr bwMode="auto">
                     <a:xfrm>
                       <a:off x="0" y="0"/>
-                      <a:ext cx="5547360" cy="3467100"/>
+                      <a:ext cx="5537893" cy="3467100"/>
                     </a:xfrm>
                     <a:prstGeom prst="rect">
                       <a:avLst/>
@@ -5391,106 +5485,6 @@
     </w:sectPr>
   </w:body>
 </w:document>
-</file>
-
-<file path=word/comments.xml><?xml version="1.0" encoding="utf-8"?>
-<w:comments xmlns:wpc="http://schemas.microsoft.com/office/word/2010/wordprocessingCanvas" xmlns:cx="http://schemas.microsoft.com/office/drawing/2014/chartex" xmlns:cx1="http://schemas.microsoft.com/office/drawing/2015/9/8/chartex" xmlns:cx2="http://schemas.microsoft.com/office/drawing/2015/10/21/chartex" xmlns:cx3="http://schemas.microsoft.com/office/drawing/2016/5/9/chartex" xmlns:cx4="http://schemas.microsoft.com/office/drawing/2016/5/10/chartex" xmlns:cx5="http://schemas.microsoft.com/office/drawing/2016/5/11/chartex" xmlns:cx6="http://schemas.microsoft.com/office/drawing/2016/5/12/chartex" xmlns:cx7="http://schemas.microsoft.com/office/drawing/2016/5/13/chartex" xmlns:cx8="http://schemas.microsoft.com/office/drawing/2016/5/14/chartex" xmlns:mc="http://schemas.openxmlformats.org/markup-compatibility/2006" xmlns:aink="http://schemas.microsoft.com/office/drawing/2016/ink" xmlns:am3d="http://schemas.microsoft.com/office/drawing/2017/model3d" xmlns:o="urn:schemas-microsoft-com:office:office" xmlns:oel="http://schemas.microsoft.com/office/2019/extlst" xmlns:r="http://schemas.openxmlformats.org/officeDocument/2006/relationships" xmlns:m="http://schemas.openxmlformats.org/officeDocument/2006/math" xmlns:v="urn:schemas-microsoft-com:vml" xmlns:wp14="http://schemas.microsoft.com/office/word/2010/wordprocessingDrawing" xmlns:wp="http://schemas.openxmlformats.org/drawingml/2006/wordprocessingDrawing" xmlns:w10="urn:schemas-microsoft-com:office:word" xmlns:w="http://schemas.openxmlformats.org/wordprocessingml/2006/main" xmlns:w14="http://schemas.microsoft.com/office/word/2010/wordml" xmlns:w15="http://schemas.microsoft.com/office/word/2012/wordml" xmlns:w16cex="http://schemas.microsoft.com/office/word/2018/wordml/cex" xmlns:w16cid="http://schemas.microsoft.com/office/word/2016/wordml/cid" xmlns:w16="http://schemas.microsoft.com/office/word/2018/wordml" xmlns:w16sdtdh="http://schemas.microsoft.com/office/word/2020/wordml/sdtdatahash" xmlns:w16se="http://schemas.microsoft.com/office/word/2015/wordml/symex" xmlns:wpg="http://schemas.microsoft.com/office/word/2010/wordprocessingGroup" xmlns:wpi="http://schemas.microsoft.com/office/word/2010/wordprocessingInk" xmlns:wne="http://schemas.microsoft.com/office/word/2006/wordml" xmlns:wps="http://schemas.microsoft.com/office/word/2010/wordprocessingShape" mc:Ignorable="w14 w15 w16se w16cid w16 w16cex w16sdtdh wp14">
-  <w:comment w:id="1" w:author="Diaz,Renata M" w:date="2022-10-26T15:06:00Z" w:initials="DM">
-    <w:p>
-      <w:r>
-        <w:rPr>
-          <w:rStyle w:val="CommentReference"/>
-        </w:rPr>
-        <w:annotationRef/>
-      </w:r>
-      <w:r>
-        <w:rPr>
-          <w:sz w:val="20"/>
-          <w:szCs w:val="20"/>
-        </w:rPr>
-        <w:t>Main text word count: 4666</w:t>
-      </w:r>
-    </w:p>
-  </w:comment>
-  <w:comment w:id="3" w:author="Diaz,Renata M" w:date="2022-10-26T15:15:00Z" w:initials="DM">
-    <w:p>
-      <w:r>
-        <w:rPr>
-          <w:rStyle w:val="CommentReference"/>
-        </w:rPr>
-        <w:annotationRef/>
-      </w:r>
-      <w:r>
-        <w:rPr>
-          <w:sz w:val="20"/>
-          <w:szCs w:val="20"/>
-        </w:rPr>
-        <w:t>Burner repo</w:t>
-      </w:r>
-    </w:p>
-  </w:comment>
-  <w:comment w:id="13" w:author="Diaz,Renata M" w:date="2022-10-26T15:34:00Z" w:initials="DM">
-    <w:p>
-      <w:r>
-        <w:rPr>
-          <w:rStyle w:val="CommentReference"/>
-        </w:rPr>
-        <w:annotationRef/>
-      </w:r>
-      <w:r>
-        <w:rPr>
-          <w:sz w:val="20"/>
-          <w:szCs w:val="20"/>
-        </w:rPr>
-        <w:t>Body size ref</w:t>
-      </w:r>
-    </w:p>
-  </w:comment>
-  <w:comment w:id="60" w:author="Diaz,Renata M" w:date="2022-10-26T15:08:00Z" w:initials="DM">
-    <w:p>
-      <w:r>
-        <w:rPr>
-          <w:rStyle w:val="CommentReference"/>
-        </w:rPr>
-        <w:annotationRef/>
-      </w:r>
-      <w:r>
-        <w:rPr>
-          <w:sz w:val="20"/>
-          <w:szCs w:val="20"/>
-        </w:rPr>
-        <w:t>Burner repo</w:t>
-      </w:r>
-    </w:p>
-  </w:comment>
-</w:comments>
-</file>
-
-<file path=word/commentsExtended.xml><?xml version="1.0" encoding="utf-8"?>
-<w15:commentsEx xmlns:wpc="http://schemas.microsoft.com/office/word/2010/wordprocessingCanvas" xmlns:cx="http://schemas.microsoft.com/office/drawing/2014/chartex" xmlns:cx1="http://schemas.microsoft.com/office/drawing/2015/9/8/chartex" xmlns:cx2="http://schemas.microsoft.com/office/drawing/2015/10/21/chartex" xmlns:cx3="http://schemas.microsoft.com/office/drawing/2016/5/9/chartex" xmlns:cx4="http://schemas.microsoft.com/office/drawing/2016/5/10/chartex" xmlns:cx5="http://schemas.microsoft.com/office/drawing/2016/5/11/chartex" xmlns:cx6="http://schemas.microsoft.com/office/drawing/2016/5/12/chartex" xmlns:cx7="http://schemas.microsoft.com/office/drawing/2016/5/13/chartex" xmlns:cx8="http://schemas.microsoft.com/office/drawing/2016/5/14/chartex" xmlns:mc="http://schemas.openxmlformats.org/markup-compatibility/2006" xmlns:aink="http://schemas.microsoft.com/office/drawing/2016/ink" xmlns:am3d="http://schemas.microsoft.com/office/drawing/2017/model3d" xmlns:o="urn:schemas-microsoft-com:office:office" xmlns:oel="http://schemas.microsoft.com/office/2019/extlst" xmlns:r="http://schemas.openxmlformats.org/officeDocument/2006/relationships" xmlns:m="http://schemas.openxmlformats.org/officeDocument/2006/math" xmlns:v="urn:schemas-microsoft-com:vml" xmlns:wp14="http://schemas.microsoft.com/office/word/2010/wordprocessingDrawing" xmlns:wp="http://schemas.openxmlformats.org/drawingml/2006/wordprocessingDrawing" xmlns:w10="urn:schemas-microsoft-com:office:word" xmlns:w="http://schemas.openxmlformats.org/wordprocessingml/2006/main" xmlns:w14="http://schemas.microsoft.com/office/word/2010/wordml" xmlns:w15="http://schemas.microsoft.com/office/word/2012/wordml" xmlns:w16cex="http://schemas.microsoft.com/office/word/2018/wordml/cex" xmlns:w16cid="http://schemas.microsoft.com/office/word/2016/wordml/cid" xmlns:w16="http://schemas.microsoft.com/office/word/2018/wordml" xmlns:w16sdtdh="http://schemas.microsoft.com/office/word/2020/wordml/sdtdatahash" xmlns:w16se="http://schemas.microsoft.com/office/word/2015/wordml/symex" xmlns:wpg="http://schemas.microsoft.com/office/word/2010/wordprocessingGroup" xmlns:wpi="http://schemas.microsoft.com/office/word/2010/wordprocessingInk" xmlns:wne="http://schemas.microsoft.com/office/word/2006/wordml" xmlns:wps="http://schemas.microsoft.com/office/word/2010/wordprocessingShape" mc:Ignorable="w14 w15 w16se w16cid w16 w16cex w16sdtdh wp14">
-  <w15:commentEx w15:paraId="5D40CBBB" w15:done="0"/>
-  <w15:commentEx w15:paraId="38A036E9" w15:done="0"/>
-  <w15:commentEx w15:paraId="2050A69E" w15:done="0"/>
-  <w15:commentEx w15:paraId="4A54F55E" w15:done="0"/>
-</w15:commentsEx>
-</file>
-
-<file path=word/commentsExtensible.xml><?xml version="1.0" encoding="utf-8"?>
-<w16cex:commentsExtensible xmlns:wpc="http://schemas.microsoft.com/office/word/2010/wordprocessingCanvas" xmlns:cx="http://schemas.microsoft.com/office/drawing/2014/chartex" xmlns:cx1="http://schemas.microsoft.com/office/drawing/2015/9/8/chartex" xmlns:cx2="http://schemas.microsoft.com/office/drawing/2015/10/21/chartex" xmlns:cx3="http://schemas.microsoft.com/office/drawing/2016/5/9/chartex" xmlns:cx4="http://schemas.microsoft.com/office/drawing/2016/5/10/chartex" xmlns:cx5="http://schemas.microsoft.com/office/drawing/2016/5/11/chartex" xmlns:cx6="http://schemas.microsoft.com/office/drawing/2016/5/12/chartex" xmlns:cx7="http://schemas.microsoft.com/office/drawing/2016/5/13/chartex" xmlns:cx8="http://schemas.microsoft.com/office/drawing/2016/5/14/chartex" xmlns:mc="http://schemas.openxmlformats.org/markup-compatibility/2006" xmlns:aink="http://schemas.microsoft.com/office/drawing/2016/ink" xmlns:am3d="http://schemas.microsoft.com/office/drawing/2017/model3d" xmlns:o="urn:schemas-microsoft-com:office:office" xmlns:oel="http://schemas.microsoft.com/office/2019/extlst" xmlns:r="http://schemas.openxmlformats.org/officeDocument/2006/relationships" xmlns:m="http://schemas.openxmlformats.org/officeDocument/2006/math" xmlns:v="urn:schemas-microsoft-com:vml" xmlns:wp14="http://schemas.microsoft.com/office/word/2010/wordprocessingDrawing" xmlns:wp="http://schemas.openxmlformats.org/drawingml/2006/wordprocessingDrawing" xmlns:w10="urn:schemas-microsoft-com:office:word" xmlns:w="http://schemas.openxmlformats.org/wordprocessingml/2006/main" xmlns:w14="http://schemas.microsoft.com/office/word/2010/wordml" xmlns:w15="http://schemas.microsoft.com/office/word/2012/wordml" xmlns:w16cex="http://schemas.microsoft.com/office/word/2018/wordml/cex" xmlns:w16cid="http://schemas.microsoft.com/office/word/2016/wordml/cid" xmlns:w16="http://schemas.microsoft.com/office/word/2018/wordml" xmlns:w16sdtdh="http://schemas.microsoft.com/office/word/2020/wordml/sdtdatahash" xmlns:w16se="http://schemas.microsoft.com/office/word/2015/wordml/symex" xmlns:wpg="http://schemas.microsoft.com/office/word/2010/wordprocessingGroup" xmlns:wpi="http://schemas.microsoft.com/office/word/2010/wordprocessingInk" xmlns:wne="http://schemas.microsoft.com/office/word/2006/wordml" xmlns:wps="http://schemas.microsoft.com/office/word/2010/wordprocessingShape" mc:Ignorable="w14 w15 w16se w16cid w16 w16cex w16sdtdh wp14">
-  <w16cex:commentExtensible w16cex:durableId="2703CB6E" w16cex:dateUtc="2022-10-26T19:06:00Z"/>
-  <w16cex:commentExtensible w16cex:durableId="2703CD7F" w16cex:dateUtc="2022-10-26T19:15:00Z"/>
-  <w16cex:commentExtensible w16cex:durableId="2703D21C" w16cex:dateUtc="2022-10-26T19:34:00Z"/>
-  <w16cex:commentExtensible w16cex:durableId="2703CC0B" w16cex:dateUtc="2022-10-26T19:08:00Z"/>
-</w16cex:commentsExtensible>
-</file>
-
-<file path=word/commentsIds.xml><?xml version="1.0" encoding="utf-8"?>
-<w16cid:commentsIds xmlns:wpc="http://schemas.microsoft.com/office/word/2010/wordprocessingCanvas" xmlns:cx="http://schemas.microsoft.com/office/drawing/2014/chartex" xmlns:cx1="http://schemas.microsoft.com/office/drawing/2015/9/8/chartex" xmlns:cx2="http://schemas.microsoft.com/office/drawing/2015/10/21/chartex" xmlns:cx3="http://schemas.microsoft.com/office/drawing/2016/5/9/chartex" xmlns:cx4="http://schemas.microsoft.com/office/drawing/2016/5/10/chartex" xmlns:cx5="http://schemas.microsoft.com/office/drawing/2016/5/11/chartex" xmlns:cx6="http://schemas.microsoft.com/office/drawing/2016/5/12/chartex" xmlns:cx7="http://schemas.microsoft.com/office/drawing/2016/5/13/chartex" xmlns:cx8="http://schemas.microsoft.com/office/drawing/2016/5/14/chartex" xmlns:mc="http://schemas.openxmlformats.org/markup-compatibility/2006" xmlns:aink="http://schemas.microsoft.com/office/drawing/2016/ink" xmlns:am3d="http://schemas.microsoft.com/office/drawing/2017/model3d" xmlns:o="urn:schemas-microsoft-com:office:office" xmlns:oel="http://schemas.microsoft.com/office/2019/extlst" xmlns:r="http://schemas.openxmlformats.org/officeDocument/2006/relationships" xmlns:m="http://schemas.openxmlformats.org/officeDocument/2006/math" xmlns:v="urn:schemas-microsoft-com:vml" xmlns:wp14="http://schemas.microsoft.com/office/word/2010/wordprocessingDrawing" xmlns:wp="http://schemas.openxmlformats.org/drawingml/2006/wordprocessingDrawing" xmlns:w10="urn:schemas-microsoft-com:office:word" xmlns:w="http://schemas.openxmlformats.org/wordprocessingml/2006/main" xmlns:w14="http://schemas.microsoft.com/office/word/2010/wordml" xmlns:w15="http://schemas.microsoft.com/office/word/2012/wordml" xmlns:w16cex="http://schemas.microsoft.com/office/word/2018/wordml/cex" xmlns:w16cid="http://schemas.microsoft.com/office/word/2016/wordml/cid" xmlns:w16="http://schemas.microsoft.com/office/word/2018/wordml" xmlns:w16sdtdh="http://schemas.microsoft.com/office/word/2020/wordml/sdtdatahash" xmlns:w16se="http://schemas.microsoft.com/office/word/2015/wordml/symex" xmlns:wpg="http://schemas.microsoft.com/office/word/2010/wordprocessingGroup" xmlns:wpi="http://schemas.microsoft.com/office/word/2010/wordprocessingInk" xmlns:wne="http://schemas.microsoft.com/office/word/2006/wordml" xmlns:wps="http://schemas.microsoft.com/office/word/2010/wordprocessingShape" mc:Ignorable="w14 w15 w16se w16cid w16 w16cex w16sdtdh wp14">
-  <w16cid:commentId w16cid:paraId="5D40CBBB" w16cid:durableId="2703CB6E"/>
-  <w16cid:commentId w16cid:paraId="38A036E9" w16cid:durableId="2703CD7F"/>
-  <w16cid:commentId w16cid:paraId="2050A69E" w16cid:durableId="2703D21C"/>
-  <w16cid:commentId w16cid:paraId="4A54F55E" w16cid:durableId="2703CC0B"/>
-</w16cid:commentsIds>
 </file>
 
 <file path=word/endnotes.xml><?xml version="1.0" encoding="utf-8"?>
@@ -6005,14 +5999,6 @@
     <w:abstractNumId w:val="10"/>
   </w:num>
 </w:numbering>
-</file>
-
-<file path=word/people.xml><?xml version="1.0" encoding="utf-8"?>
-<w15:people xmlns:wpc="http://schemas.microsoft.com/office/word/2010/wordprocessingCanvas" xmlns:cx="http://schemas.microsoft.com/office/drawing/2014/chartex" xmlns:cx1="http://schemas.microsoft.com/office/drawing/2015/9/8/chartex" xmlns:cx2="http://schemas.microsoft.com/office/drawing/2015/10/21/chartex" xmlns:cx3="http://schemas.microsoft.com/office/drawing/2016/5/9/chartex" xmlns:cx4="http://schemas.microsoft.com/office/drawing/2016/5/10/chartex" xmlns:cx5="http://schemas.microsoft.com/office/drawing/2016/5/11/chartex" xmlns:cx6="http://schemas.microsoft.com/office/drawing/2016/5/12/chartex" xmlns:cx7="http://schemas.microsoft.com/office/drawing/2016/5/13/chartex" xmlns:cx8="http://schemas.microsoft.com/office/drawing/2016/5/14/chartex" xmlns:mc="http://schemas.openxmlformats.org/markup-compatibility/2006" xmlns:aink="http://schemas.microsoft.com/office/drawing/2016/ink" xmlns:am3d="http://schemas.microsoft.com/office/drawing/2017/model3d" xmlns:o="urn:schemas-microsoft-com:office:office" xmlns:oel="http://schemas.microsoft.com/office/2019/extlst" xmlns:r="http://schemas.openxmlformats.org/officeDocument/2006/relationships" xmlns:m="http://schemas.openxmlformats.org/officeDocument/2006/math" xmlns:v="urn:schemas-microsoft-com:vml" xmlns:wp14="http://schemas.microsoft.com/office/word/2010/wordprocessingDrawing" xmlns:wp="http://schemas.openxmlformats.org/drawingml/2006/wordprocessingDrawing" xmlns:w10="urn:schemas-microsoft-com:office:word" xmlns:w="http://schemas.openxmlformats.org/wordprocessingml/2006/main" xmlns:w14="http://schemas.microsoft.com/office/word/2010/wordml" xmlns:w15="http://schemas.microsoft.com/office/word/2012/wordml" xmlns:w16cex="http://schemas.microsoft.com/office/word/2018/wordml/cex" xmlns:w16cid="http://schemas.microsoft.com/office/word/2016/wordml/cid" xmlns:w16="http://schemas.microsoft.com/office/word/2018/wordml" xmlns:w16sdtdh="http://schemas.microsoft.com/office/word/2020/wordml/sdtdatahash" xmlns:w16se="http://schemas.microsoft.com/office/word/2015/wordml/symex" xmlns:wpg="http://schemas.microsoft.com/office/word/2010/wordprocessingGroup" xmlns:wpi="http://schemas.microsoft.com/office/word/2010/wordprocessingInk" xmlns:wne="http://schemas.microsoft.com/office/word/2006/wordml" xmlns:wps="http://schemas.microsoft.com/office/word/2010/wordprocessingShape" mc:Ignorable="w14 w15 w16se w16cid w16 w16cex w16sdtdh wp14">
-  <w15:person w15:author="Diaz,Renata M">
-    <w15:presenceInfo w15:providerId="AD" w15:userId="S::diaz.renata@ufl.edu::887f1fd4-2761-4d05-a769-649c729a9df8"/>
-  </w15:person>
-</w15:people>
 </file>
 
 <file path=word/styles.xml><?xml version="1.0" encoding="utf-8"?>

</xml_diff>